<commit_message>
added tables to document
</commit_message>
<xml_diff>
--- a/java/Gonzalez-PaulieJo-Week7.docx
+++ b/java/Gonzalez-PaulieJo-Week7.docx
@@ -9,11 +9,1636 @@
       <w:r>
         <w:t>Performance</w:t>
       </w:r>
+      <w:r>
+        <w:t>: sortOfSort Method</w:t>
+      </w:r>
     </w:p>
     <w:p>
       <w:bookmarkStart w:id="0" w:name="_GoBack"/>
       <w:bookmarkEnd w:id="0"/>
     </w:p>
+    <w:p>
+      <w:pPr>
+        <w:rPr>
+          <w:rFonts w:asciiTheme="majorHAnsi" w:hAnsiTheme="majorHAnsi" w:cstheme="majorHAnsi"/>
+          <w:sz w:val="22"/>
+          <w:szCs w:val="22"/>
+        </w:rPr>
+      </w:pPr>
+      <w:r>
+        <w:rPr>
+          <w:rFonts w:asciiTheme="majorHAnsi" w:hAnsiTheme="majorHAnsi" w:cstheme="majorHAnsi"/>
+          <w:sz w:val="22"/>
+          <w:szCs w:val="22"/>
+        </w:rPr>
+        <w:t xml:space="preserve">While performing my theoretical analysis, I created </w:t>
+      </w:r>
+      <w:r>
+        <w:rPr>
+          <w:rFonts w:asciiTheme="majorHAnsi" w:hAnsiTheme="majorHAnsi" w:cstheme="majorHAnsi"/>
+          <w:sz w:val="22"/>
+          <w:szCs w:val="22"/>
+        </w:rPr>
+        <w:t>three</w:t>
+      </w:r>
+      <w:r>
+        <w:rPr>
+          <w:rFonts w:asciiTheme="majorHAnsi" w:hAnsiTheme="majorHAnsi" w:cstheme="majorHAnsi"/>
+          <w:sz w:val="22"/>
+          <w:szCs w:val="22"/>
+        </w:rPr>
+        <w:t xml:space="preserve"> tables</w:t>
+      </w:r>
+      <w:r>
+        <w:rPr>
+          <w:rFonts w:asciiTheme="majorHAnsi" w:hAnsiTheme="majorHAnsi" w:cstheme="majorHAnsi"/>
+          <w:sz w:val="22"/>
+          <w:szCs w:val="22"/>
+        </w:rPr>
+        <w:t xml:space="preserve"> to count the number of static and </w:t>
+      </w:r>
+      <w:r>
+        <w:rPr>
+          <w:rFonts w:asciiTheme="majorHAnsi" w:hAnsiTheme="majorHAnsi" w:cstheme="majorHAnsi"/>
+          <w:sz w:val="22"/>
+          <w:szCs w:val="22"/>
+        </w:rPr>
+        <w:t>repe</w:t>
+      </w:r>
+      <w:r>
+        <w:rPr>
+          <w:rFonts w:asciiTheme="majorHAnsi" w:hAnsiTheme="majorHAnsi" w:cstheme="majorHAnsi"/>
+          <w:sz w:val="22"/>
+          <w:szCs w:val="22"/>
+        </w:rPr>
+        <w:t>ating</w:t>
+      </w:r>
+      <w:r>
+        <w:rPr>
+          <w:rFonts w:asciiTheme="majorHAnsi" w:hAnsiTheme="majorHAnsi" w:cstheme="majorHAnsi"/>
+          <w:sz w:val="22"/>
+          <w:szCs w:val="22"/>
+        </w:rPr>
+        <w:t xml:space="preserve"> instructions</w:t>
+      </w:r>
+      <w:r>
+        <w:rPr>
+          <w:rFonts w:asciiTheme="majorHAnsi" w:hAnsiTheme="majorHAnsi" w:cstheme="majorHAnsi"/>
+          <w:sz w:val="22"/>
+          <w:szCs w:val="22"/>
+        </w:rPr>
+        <w:t xml:space="preserve"> for each of my for-loops</w:t>
+      </w:r>
+      <w:r>
+        <w:rPr>
+          <w:rFonts w:asciiTheme="majorHAnsi" w:hAnsiTheme="majorHAnsi" w:cstheme="majorHAnsi"/>
+          <w:sz w:val="22"/>
+          <w:szCs w:val="22"/>
+        </w:rPr>
+        <w:t>.</w:t>
+      </w:r>
+      <w:r>
+        <w:rPr>
+          <w:rFonts w:asciiTheme="majorHAnsi" w:hAnsiTheme="majorHAnsi" w:cstheme="majorHAnsi"/>
+          <w:sz w:val="22"/>
+          <w:szCs w:val="22"/>
+        </w:rPr>
+        <w:t xml:space="preserve"> </w:t>
+      </w:r>
+    </w:p>
+    <w:p/>
+    <w:p>
+      <w:pPr>
+        <w:rPr>
+          <w:rFonts w:asciiTheme="majorHAnsi" w:hAnsiTheme="majorHAnsi" w:cstheme="majorHAnsi"/>
+          <w:b/>
+          <w:bCs/>
+          <w:i/>
+          <w:iCs/>
+        </w:rPr>
+      </w:pPr>
+      <w:r>
+        <w:rPr>
+          <w:rFonts w:asciiTheme="majorHAnsi" w:hAnsiTheme="majorHAnsi" w:cstheme="majorHAnsi"/>
+          <w:b/>
+          <w:bCs/>
+          <w:i/>
+          <w:iCs/>
+        </w:rPr>
+        <w:t>First f</w:t>
+      </w:r>
+      <w:r>
+        <w:rPr>
+          <w:rFonts w:asciiTheme="majorHAnsi" w:hAnsiTheme="majorHAnsi" w:cstheme="majorHAnsi"/>
+          <w:b/>
+          <w:bCs/>
+          <w:i/>
+          <w:iCs/>
+        </w:rPr>
+        <w:t>or</w:t>
+      </w:r>
+      <w:r>
+        <w:rPr>
+          <w:rFonts w:asciiTheme="majorHAnsi" w:hAnsiTheme="majorHAnsi" w:cstheme="majorHAnsi"/>
+          <w:b/>
+          <w:bCs/>
+          <w:i/>
+          <w:iCs/>
+        </w:rPr>
+        <w:t>-</w:t>
+      </w:r>
+      <w:r>
+        <w:rPr>
+          <w:rFonts w:asciiTheme="majorHAnsi" w:hAnsiTheme="majorHAnsi" w:cstheme="majorHAnsi"/>
+          <w:b/>
+          <w:bCs/>
+          <w:i/>
+          <w:iCs/>
+        </w:rPr>
+        <w:t>loop:</w:t>
+      </w:r>
+    </w:p>
+    <w:tbl>
+      <w:tblPr>
+        <w:tblStyle w:val="TableGrid"/>
+        <w:tblW w:w="0" w:type="auto"/>
+        <w:tblLook w:val="04A0" w:firstRow="1" w:lastRow="0" w:firstColumn="1" w:lastColumn="0" w:noHBand="0" w:noVBand="1"/>
+      </w:tblPr>
+      <w:tblGrid>
+        <w:gridCol w:w="1713"/>
+        <w:gridCol w:w="1713"/>
+      </w:tblGrid>
+      <w:tr>
+        <w:trPr>
+          <w:trHeight w:val="80"/>
+        </w:trPr>
+        <w:tc>
+          <w:tcPr>
+            <w:tcW w:w="1713" w:type="dxa"/>
+          </w:tcPr>
+          <w:p>
+            <w:pPr>
+              <w:rPr>
+                <w:rFonts w:asciiTheme="majorHAnsi" w:hAnsiTheme="majorHAnsi" w:cstheme="majorHAnsi"/>
+                <w:sz w:val="22"/>
+                <w:szCs w:val="22"/>
+              </w:rPr>
+            </w:pPr>
+            <w:r>
+              <w:rPr>
+                <w:rFonts w:asciiTheme="majorHAnsi" w:hAnsiTheme="majorHAnsi" w:cstheme="majorHAnsi"/>
+                <w:sz w:val="22"/>
+                <w:szCs w:val="22"/>
+              </w:rPr>
+              <w:t>once</w:t>
+            </w:r>
+          </w:p>
+        </w:tc>
+        <w:tc>
+          <w:tcPr>
+            <w:tcW w:w="1713" w:type="dxa"/>
+          </w:tcPr>
+          <w:p>
+            <w:pPr>
+              <w:rPr>
+                <w:rFonts w:asciiTheme="majorHAnsi" w:hAnsiTheme="majorHAnsi" w:cstheme="majorHAnsi"/>
+                <w:sz w:val="22"/>
+                <w:szCs w:val="22"/>
+              </w:rPr>
+            </w:pPr>
+            <w:r>
+              <w:rPr>
+                <w:rFonts w:asciiTheme="majorHAnsi" w:hAnsiTheme="majorHAnsi" w:cstheme="majorHAnsi"/>
+                <w:sz w:val="22"/>
+                <w:szCs w:val="22"/>
+              </w:rPr>
+              <w:t>repeating</w:t>
+            </w:r>
+          </w:p>
+        </w:tc>
+      </w:tr>
+      <w:tr>
+        <w:trPr>
+          <w:trHeight w:val="2483"/>
+        </w:trPr>
+        <w:tc>
+          <w:tcPr>
+            <w:tcW w:w="1713" w:type="dxa"/>
+          </w:tcPr>
+          <w:p>
+            <w:pPr>
+              <w:rPr>
+                <w:rFonts w:asciiTheme="majorHAnsi" w:hAnsiTheme="majorHAnsi" w:cstheme="majorHAnsi"/>
+                <w:sz w:val="20"/>
+                <w:szCs w:val="20"/>
+              </w:rPr>
+            </w:pPr>
+            <w:r>
+              <w:rPr>
+                <w:rFonts w:asciiTheme="majorHAnsi" w:hAnsiTheme="majorHAnsi" w:cstheme="majorHAnsi"/>
+                <w:sz w:val="20"/>
+                <w:szCs w:val="20"/>
+              </w:rPr>
+              <w:t xml:space="preserve">int </w:t>
+            </w:r>
+            <w:proofErr w:type="spellStart"/>
+            <w:r>
+              <w:rPr>
+                <w:rFonts w:asciiTheme="majorHAnsi" w:hAnsiTheme="majorHAnsi" w:cstheme="majorHAnsi"/>
+                <w:sz w:val="20"/>
+                <w:szCs w:val="20"/>
+              </w:rPr>
+              <w:t>i</w:t>
+            </w:r>
+            <w:proofErr w:type="spellEnd"/>
+            <w:r>
+              <w:rPr>
+                <w:rFonts w:asciiTheme="majorHAnsi" w:hAnsiTheme="majorHAnsi" w:cstheme="majorHAnsi"/>
+                <w:sz w:val="20"/>
+                <w:szCs w:val="20"/>
+              </w:rPr>
+              <w:t xml:space="preserve"> = 0</w:t>
+            </w:r>
+          </w:p>
+          <w:p>
+            <w:pPr>
+              <w:rPr>
+                <w:rFonts w:asciiTheme="majorHAnsi" w:hAnsiTheme="majorHAnsi" w:cstheme="majorHAnsi"/>
+                <w:sz w:val="20"/>
+                <w:szCs w:val="20"/>
+              </w:rPr>
+            </w:pPr>
+            <w:proofErr w:type="spellStart"/>
+            <w:r>
+              <w:rPr>
+                <w:rFonts w:asciiTheme="majorHAnsi" w:hAnsiTheme="majorHAnsi" w:cstheme="majorHAnsi"/>
+                <w:sz w:val="20"/>
+                <w:szCs w:val="20"/>
+              </w:rPr>
+              <w:t>i</w:t>
+            </w:r>
+            <w:proofErr w:type="spellEnd"/>
+            <w:r>
+              <w:rPr>
+                <w:rFonts w:asciiTheme="majorHAnsi" w:hAnsiTheme="majorHAnsi" w:cstheme="majorHAnsi"/>
+                <w:sz w:val="20"/>
+                <w:szCs w:val="20"/>
+              </w:rPr>
+              <w:t xml:space="preserve"> &lt; loop</w:t>
+            </w:r>
+          </w:p>
+        </w:tc>
+        <w:tc>
+          <w:tcPr>
+            <w:tcW w:w="1713" w:type="dxa"/>
+          </w:tcPr>
+          <w:p>
+            <w:pPr>
+              <w:rPr>
+                <w:rFonts w:asciiTheme="majorHAnsi" w:hAnsiTheme="majorHAnsi" w:cstheme="majorHAnsi"/>
+                <w:sz w:val="20"/>
+                <w:szCs w:val="20"/>
+              </w:rPr>
+            </w:pPr>
+            <w:proofErr w:type="spellStart"/>
+            <w:r>
+              <w:rPr>
+                <w:rFonts w:asciiTheme="majorHAnsi" w:hAnsiTheme="majorHAnsi" w:cstheme="majorHAnsi"/>
+                <w:sz w:val="20"/>
+                <w:szCs w:val="20"/>
+              </w:rPr>
+              <w:t>i</w:t>
+            </w:r>
+            <w:proofErr w:type="spellEnd"/>
+            <w:r>
+              <w:rPr>
+                <w:rFonts w:asciiTheme="majorHAnsi" w:hAnsiTheme="majorHAnsi" w:cstheme="majorHAnsi"/>
+                <w:sz w:val="20"/>
+                <w:szCs w:val="20"/>
+              </w:rPr>
+              <w:t xml:space="preserve"> &lt; loop</w:t>
+            </w:r>
+          </w:p>
+          <w:p>
+            <w:pPr>
+              <w:rPr>
+                <w:rFonts w:asciiTheme="majorHAnsi" w:hAnsiTheme="majorHAnsi" w:cstheme="majorHAnsi"/>
+                <w:sz w:val="20"/>
+                <w:szCs w:val="20"/>
+              </w:rPr>
+            </w:pPr>
+            <w:r>
+              <w:rPr>
+                <w:rFonts w:asciiTheme="majorHAnsi" w:hAnsiTheme="majorHAnsi" w:cstheme="majorHAnsi"/>
+                <w:sz w:val="20"/>
+                <w:szCs w:val="20"/>
+              </w:rPr>
+              <w:t xml:space="preserve">int </w:t>
+            </w:r>
+            <w:proofErr w:type="spellStart"/>
+            <w:r>
+              <w:rPr>
+                <w:rFonts w:asciiTheme="majorHAnsi" w:hAnsiTheme="majorHAnsi" w:cstheme="majorHAnsi"/>
+                <w:sz w:val="20"/>
+                <w:szCs w:val="20"/>
+              </w:rPr>
+              <w:t>tempHoldR</w:t>
+            </w:r>
+            <w:proofErr w:type="spellEnd"/>
+            <w:r>
+              <w:rPr>
+                <w:rFonts w:asciiTheme="majorHAnsi" w:hAnsiTheme="majorHAnsi" w:cstheme="majorHAnsi"/>
+                <w:sz w:val="20"/>
+                <w:szCs w:val="20"/>
+              </w:rPr>
+              <w:t xml:space="preserve"> =</w:t>
+            </w:r>
+          </w:p>
+          <w:p>
+            <w:pPr>
+              <w:rPr>
+                <w:rFonts w:asciiTheme="majorHAnsi" w:hAnsiTheme="majorHAnsi" w:cstheme="majorHAnsi"/>
+                <w:sz w:val="20"/>
+                <w:szCs w:val="20"/>
+              </w:rPr>
+            </w:pPr>
+            <w:r>
+              <w:rPr>
+                <w:rFonts w:asciiTheme="majorHAnsi" w:hAnsiTheme="majorHAnsi" w:cstheme="majorHAnsi"/>
+                <w:sz w:val="20"/>
+                <w:szCs w:val="20"/>
+              </w:rPr>
+              <w:t xml:space="preserve">int </w:t>
+            </w:r>
+            <w:proofErr w:type="spellStart"/>
+            <w:r>
+              <w:rPr>
+                <w:rFonts w:asciiTheme="majorHAnsi" w:hAnsiTheme="majorHAnsi" w:cstheme="majorHAnsi"/>
+                <w:sz w:val="20"/>
+                <w:szCs w:val="20"/>
+              </w:rPr>
+              <w:t>tempHoldL</w:t>
+            </w:r>
+            <w:proofErr w:type="spellEnd"/>
+            <w:r>
+              <w:rPr>
+                <w:rFonts w:asciiTheme="majorHAnsi" w:hAnsiTheme="majorHAnsi" w:cstheme="majorHAnsi"/>
+                <w:sz w:val="20"/>
+                <w:szCs w:val="20"/>
+              </w:rPr>
+              <w:t xml:space="preserve"> = </w:t>
+            </w:r>
+          </w:p>
+          <w:p>
+            <w:pPr>
+              <w:rPr>
+                <w:rFonts w:asciiTheme="majorHAnsi" w:hAnsiTheme="majorHAnsi" w:cstheme="majorHAnsi"/>
+                <w:sz w:val="20"/>
+                <w:szCs w:val="20"/>
+              </w:rPr>
+            </w:pPr>
+            <w:r>
+              <w:rPr>
+                <w:rFonts w:asciiTheme="majorHAnsi" w:hAnsiTheme="majorHAnsi" w:cstheme="majorHAnsi"/>
+                <w:b/>
+                <w:bCs/>
+                <w:sz w:val="20"/>
+                <w:szCs w:val="20"/>
+              </w:rPr>
+              <w:t>for(right side)</w:t>
+            </w:r>
+            <w:r>
+              <w:rPr>
+                <w:rFonts w:asciiTheme="majorHAnsi" w:hAnsiTheme="majorHAnsi" w:cstheme="majorHAnsi"/>
+                <w:sz w:val="20"/>
+                <w:szCs w:val="20"/>
+              </w:rPr>
+              <w:t xml:space="preserve"> …</w:t>
+            </w:r>
+          </w:p>
+          <w:p>
+            <w:pPr>
+              <w:rPr>
+                <w:rFonts w:asciiTheme="majorHAnsi" w:hAnsiTheme="majorHAnsi" w:cstheme="majorHAnsi"/>
+                <w:sz w:val="20"/>
+                <w:szCs w:val="20"/>
+              </w:rPr>
+            </w:pPr>
+            <w:r>
+              <w:rPr>
+                <w:rFonts w:asciiTheme="majorHAnsi" w:hAnsiTheme="majorHAnsi" w:cstheme="majorHAnsi"/>
+                <w:sz w:val="20"/>
+                <w:szCs w:val="20"/>
+              </w:rPr>
+              <w:t>if()</w:t>
+            </w:r>
+          </w:p>
+          <w:p>
+            <w:pPr>
+              <w:rPr>
+                <w:rFonts w:asciiTheme="majorHAnsi" w:hAnsiTheme="majorHAnsi" w:cstheme="majorHAnsi"/>
+                <w:sz w:val="20"/>
+                <w:szCs w:val="20"/>
+              </w:rPr>
+            </w:pPr>
+            <w:r>
+              <w:rPr>
+                <w:rFonts w:asciiTheme="majorHAnsi" w:hAnsiTheme="majorHAnsi" w:cstheme="majorHAnsi"/>
+                <w:sz w:val="20"/>
+                <w:szCs w:val="20"/>
+              </w:rPr>
+              <w:t>break</w:t>
+            </w:r>
+          </w:p>
+          <w:p>
+            <w:pPr>
+              <w:rPr>
+                <w:rFonts w:asciiTheme="majorHAnsi" w:hAnsiTheme="majorHAnsi" w:cstheme="majorHAnsi"/>
+                <w:sz w:val="20"/>
+                <w:szCs w:val="20"/>
+              </w:rPr>
+            </w:pPr>
+            <w:r>
+              <w:rPr>
+                <w:rFonts w:asciiTheme="majorHAnsi" w:hAnsiTheme="majorHAnsi" w:cstheme="majorHAnsi"/>
+                <w:b/>
+                <w:bCs/>
+                <w:sz w:val="20"/>
+                <w:szCs w:val="20"/>
+              </w:rPr>
+              <w:t>for(left side)</w:t>
+            </w:r>
+            <w:r>
+              <w:rPr>
+                <w:rFonts w:asciiTheme="majorHAnsi" w:hAnsiTheme="majorHAnsi" w:cstheme="majorHAnsi"/>
+                <w:sz w:val="20"/>
+                <w:szCs w:val="20"/>
+              </w:rPr>
+              <w:t xml:space="preserve"> …</w:t>
+            </w:r>
+          </w:p>
+          <w:p>
+            <w:pPr>
+              <w:rPr>
+                <w:rFonts w:asciiTheme="majorHAnsi" w:hAnsiTheme="majorHAnsi" w:cstheme="majorHAnsi"/>
+                <w:sz w:val="20"/>
+                <w:szCs w:val="20"/>
+              </w:rPr>
+            </w:pPr>
+            <w:r>
+              <w:rPr>
+                <w:rFonts w:asciiTheme="majorHAnsi" w:hAnsiTheme="majorHAnsi" w:cstheme="majorHAnsi"/>
+                <w:sz w:val="20"/>
+                <w:szCs w:val="20"/>
+              </w:rPr>
+              <w:t>if()</w:t>
+            </w:r>
+          </w:p>
+          <w:p>
+            <w:pPr>
+              <w:rPr>
+                <w:rFonts w:asciiTheme="majorHAnsi" w:hAnsiTheme="majorHAnsi" w:cstheme="majorHAnsi"/>
+                <w:sz w:val="20"/>
+                <w:szCs w:val="20"/>
+              </w:rPr>
+            </w:pPr>
+            <w:r>
+              <w:rPr>
+                <w:rFonts w:asciiTheme="majorHAnsi" w:hAnsiTheme="majorHAnsi" w:cstheme="majorHAnsi"/>
+                <w:sz w:val="20"/>
+                <w:szCs w:val="20"/>
+              </w:rPr>
+              <w:t>break</w:t>
+            </w:r>
+          </w:p>
+          <w:p>
+            <w:pPr>
+              <w:rPr>
+                <w:rFonts w:asciiTheme="majorHAnsi" w:hAnsiTheme="majorHAnsi" w:cstheme="majorHAnsi"/>
+                <w:sz w:val="20"/>
+                <w:szCs w:val="20"/>
+              </w:rPr>
+            </w:pPr>
+            <w:proofErr w:type="spellStart"/>
+            <w:r>
+              <w:rPr>
+                <w:rFonts w:asciiTheme="majorHAnsi" w:hAnsiTheme="majorHAnsi" w:cstheme="majorHAnsi"/>
+                <w:sz w:val="20"/>
+                <w:szCs w:val="20"/>
+              </w:rPr>
+              <w:t>i</w:t>
+            </w:r>
+            <w:proofErr w:type="spellEnd"/>
+            <w:r>
+              <w:rPr>
+                <w:rFonts w:asciiTheme="majorHAnsi" w:hAnsiTheme="majorHAnsi" w:cstheme="majorHAnsi"/>
+                <w:sz w:val="20"/>
+                <w:szCs w:val="20"/>
+              </w:rPr>
+              <w:t>++</w:t>
+            </w:r>
+          </w:p>
+        </w:tc>
+      </w:tr>
+      <w:tr>
+        <w:trPr>
+          <w:trHeight w:val="251"/>
+        </w:trPr>
+        <w:tc>
+          <w:tcPr>
+            <w:tcW w:w="1713" w:type="dxa"/>
+          </w:tcPr>
+          <w:p>
+            <w:pPr>
+              <w:rPr>
+                <w:rFonts w:asciiTheme="majorHAnsi" w:hAnsiTheme="majorHAnsi" w:cstheme="majorHAnsi"/>
+                <w:sz w:val="20"/>
+                <w:szCs w:val="20"/>
+              </w:rPr>
+            </w:pPr>
+            <w:r>
+              <w:rPr>
+                <w:rFonts w:asciiTheme="majorHAnsi" w:hAnsiTheme="majorHAnsi" w:cstheme="majorHAnsi"/>
+                <w:sz w:val="20"/>
+                <w:szCs w:val="20"/>
+              </w:rPr>
+              <w:t>2 instructions</w:t>
+            </w:r>
+          </w:p>
+        </w:tc>
+        <w:tc>
+          <w:tcPr>
+            <w:tcW w:w="1713" w:type="dxa"/>
+          </w:tcPr>
+          <w:p>
+            <w:pPr>
+              <w:rPr>
+                <w:rFonts w:asciiTheme="majorHAnsi" w:hAnsiTheme="majorHAnsi" w:cstheme="majorHAnsi"/>
+                <w:sz w:val="20"/>
+                <w:szCs w:val="20"/>
+              </w:rPr>
+            </w:pPr>
+          </w:p>
+        </w:tc>
+      </w:tr>
+    </w:tbl>
+    <w:p/>
+    <w:p>
+      <w:pPr>
+        <w:rPr>
+          <w:rFonts w:asciiTheme="majorHAnsi" w:hAnsiTheme="majorHAnsi" w:cstheme="majorHAnsi"/>
+          <w:b/>
+          <w:bCs/>
+          <w:i/>
+          <w:iCs/>
+        </w:rPr>
+      </w:pPr>
+      <w:r>
+        <w:rPr>
+          <w:rFonts w:asciiTheme="majorHAnsi" w:hAnsiTheme="majorHAnsi" w:cstheme="majorHAnsi"/>
+          <w:b/>
+          <w:bCs/>
+          <w:i/>
+          <w:iCs/>
+        </w:rPr>
+        <w:t>Nested for-loop:</w:t>
+      </w:r>
+      <w:r>
+        <w:rPr>
+          <w:rFonts w:asciiTheme="majorHAnsi" w:hAnsiTheme="majorHAnsi" w:cstheme="majorHAnsi"/>
+          <w:b/>
+          <w:bCs/>
+          <w:i/>
+          <w:iCs/>
+        </w:rPr>
+        <w:t xml:space="preserve"> </w:t>
+      </w:r>
+      <w:r>
+        <w:rPr>
+          <w:rFonts w:asciiTheme="majorHAnsi" w:hAnsiTheme="majorHAnsi" w:cstheme="majorHAnsi"/>
+          <w:b/>
+          <w:bCs/>
+          <w:i/>
+          <w:iCs/>
+        </w:rPr>
+        <w:t>right side</w:t>
+      </w:r>
+    </w:p>
+    <w:tbl>
+      <w:tblPr>
+        <w:tblStyle w:val="TableGrid"/>
+        <w:tblW w:w="0" w:type="auto"/>
+        <w:tblLook w:val="04A0" w:firstRow="1" w:lastRow="0" w:firstColumn="1" w:lastColumn="0" w:noHBand="0" w:noVBand="1"/>
+      </w:tblPr>
+      <w:tblGrid>
+        <w:gridCol w:w="1713"/>
+        <w:gridCol w:w="1713"/>
+      </w:tblGrid>
+      <w:tr>
+        <w:trPr>
+          <w:trHeight w:val="80"/>
+        </w:trPr>
+        <w:tc>
+          <w:tcPr>
+            <w:tcW w:w="1713" w:type="dxa"/>
+          </w:tcPr>
+          <w:p>
+            <w:pPr>
+              <w:rPr>
+                <w:rFonts w:asciiTheme="majorHAnsi" w:hAnsiTheme="majorHAnsi" w:cstheme="majorHAnsi"/>
+                <w:sz w:val="22"/>
+                <w:szCs w:val="22"/>
+              </w:rPr>
+            </w:pPr>
+            <w:r>
+              <w:rPr>
+                <w:rFonts w:asciiTheme="majorHAnsi" w:hAnsiTheme="majorHAnsi" w:cstheme="majorHAnsi"/>
+                <w:sz w:val="22"/>
+                <w:szCs w:val="22"/>
+              </w:rPr>
+              <w:t>once</w:t>
+            </w:r>
+          </w:p>
+        </w:tc>
+        <w:tc>
+          <w:tcPr>
+            <w:tcW w:w="1713" w:type="dxa"/>
+          </w:tcPr>
+          <w:p>
+            <w:pPr>
+              <w:rPr>
+                <w:rFonts w:asciiTheme="majorHAnsi" w:hAnsiTheme="majorHAnsi" w:cstheme="majorHAnsi"/>
+                <w:sz w:val="22"/>
+                <w:szCs w:val="22"/>
+              </w:rPr>
+            </w:pPr>
+            <w:r>
+              <w:rPr>
+                <w:rFonts w:asciiTheme="majorHAnsi" w:hAnsiTheme="majorHAnsi" w:cstheme="majorHAnsi"/>
+                <w:sz w:val="22"/>
+                <w:szCs w:val="22"/>
+              </w:rPr>
+              <w:t>repeating</w:t>
+            </w:r>
+          </w:p>
+        </w:tc>
+      </w:tr>
+      <w:tr>
+        <w:trPr>
+          <w:trHeight w:val="2483"/>
+        </w:trPr>
+        <w:tc>
+          <w:tcPr>
+            <w:tcW w:w="1713" w:type="dxa"/>
+          </w:tcPr>
+          <w:p>
+            <w:pPr>
+              <w:rPr>
+                <w:rFonts w:asciiTheme="majorHAnsi" w:hAnsiTheme="majorHAnsi" w:cstheme="majorHAnsi"/>
+                <w:sz w:val="20"/>
+                <w:szCs w:val="20"/>
+              </w:rPr>
+            </w:pPr>
+            <w:r>
+              <w:rPr>
+                <w:rFonts w:asciiTheme="majorHAnsi" w:hAnsiTheme="majorHAnsi" w:cstheme="majorHAnsi"/>
+                <w:sz w:val="20"/>
+                <w:szCs w:val="20"/>
+              </w:rPr>
+              <w:t xml:space="preserve">int </w:t>
+            </w:r>
+            <w:r>
+              <w:rPr>
+                <w:rFonts w:asciiTheme="majorHAnsi" w:hAnsiTheme="majorHAnsi" w:cstheme="majorHAnsi"/>
+                <w:sz w:val="20"/>
+                <w:szCs w:val="20"/>
+              </w:rPr>
+              <w:t>r</w:t>
+            </w:r>
+            <w:r>
+              <w:rPr>
+                <w:rFonts w:asciiTheme="majorHAnsi" w:hAnsiTheme="majorHAnsi" w:cstheme="majorHAnsi"/>
+                <w:sz w:val="20"/>
+                <w:szCs w:val="20"/>
+              </w:rPr>
+              <w:t xml:space="preserve"> = 0</w:t>
+            </w:r>
+          </w:p>
+          <w:p>
+            <w:pPr>
+              <w:rPr>
+                <w:rFonts w:asciiTheme="majorHAnsi" w:hAnsiTheme="majorHAnsi" w:cstheme="majorHAnsi"/>
+                <w:sz w:val="20"/>
+                <w:szCs w:val="20"/>
+              </w:rPr>
+            </w:pPr>
+            <w:r>
+              <w:rPr>
+                <w:rFonts w:asciiTheme="majorHAnsi" w:hAnsiTheme="majorHAnsi" w:cstheme="majorHAnsi"/>
+                <w:sz w:val="20"/>
+                <w:szCs w:val="20"/>
+              </w:rPr>
+              <w:t xml:space="preserve">r </w:t>
+            </w:r>
+            <w:r>
+              <w:rPr>
+                <w:rFonts w:asciiTheme="majorHAnsi" w:hAnsiTheme="majorHAnsi" w:cstheme="majorHAnsi"/>
+                <w:sz w:val="20"/>
+                <w:szCs w:val="20"/>
+              </w:rPr>
+              <w:t xml:space="preserve">&lt; </w:t>
+            </w:r>
+            <w:r>
+              <w:rPr>
+                <w:rFonts w:asciiTheme="majorHAnsi" w:hAnsiTheme="majorHAnsi" w:cstheme="majorHAnsi"/>
+                <w:sz w:val="20"/>
+                <w:szCs w:val="20"/>
+              </w:rPr>
+              <w:t>2</w:t>
+            </w:r>
+          </w:p>
+        </w:tc>
+        <w:tc>
+          <w:tcPr>
+            <w:tcW w:w="1713" w:type="dxa"/>
+          </w:tcPr>
+          <w:p>
+            <w:pPr>
+              <w:rPr>
+                <w:rFonts w:asciiTheme="majorHAnsi" w:hAnsiTheme="majorHAnsi" w:cstheme="majorHAnsi"/>
+                <w:sz w:val="20"/>
+                <w:szCs w:val="20"/>
+              </w:rPr>
+            </w:pPr>
+            <w:r>
+              <w:rPr>
+                <w:rFonts w:asciiTheme="majorHAnsi" w:hAnsiTheme="majorHAnsi" w:cstheme="majorHAnsi"/>
+                <w:sz w:val="20"/>
+                <w:szCs w:val="20"/>
+              </w:rPr>
+              <w:t xml:space="preserve">r </w:t>
+            </w:r>
+            <w:r>
+              <w:rPr>
+                <w:rFonts w:asciiTheme="majorHAnsi" w:hAnsiTheme="majorHAnsi" w:cstheme="majorHAnsi"/>
+                <w:sz w:val="20"/>
+                <w:szCs w:val="20"/>
+              </w:rPr>
+              <w:t xml:space="preserve">&lt; </w:t>
+            </w:r>
+            <w:r>
+              <w:rPr>
+                <w:rFonts w:asciiTheme="majorHAnsi" w:hAnsiTheme="majorHAnsi" w:cstheme="majorHAnsi"/>
+                <w:sz w:val="20"/>
+                <w:szCs w:val="20"/>
+              </w:rPr>
+              <w:t>2</w:t>
+            </w:r>
+          </w:p>
+          <w:p>
+            <w:pPr>
+              <w:rPr>
+                <w:rFonts w:asciiTheme="majorHAnsi" w:hAnsiTheme="majorHAnsi" w:cstheme="majorHAnsi"/>
+                <w:sz w:val="20"/>
+                <w:szCs w:val="20"/>
+              </w:rPr>
+            </w:pPr>
+            <w:r>
+              <w:rPr>
+                <w:rFonts w:asciiTheme="majorHAnsi" w:hAnsiTheme="majorHAnsi" w:cstheme="majorHAnsi"/>
+                <w:sz w:val="20"/>
+                <w:szCs w:val="20"/>
+              </w:rPr>
+              <w:t>if()</w:t>
+            </w:r>
+          </w:p>
+          <w:p>
+            <w:pPr>
+              <w:rPr>
+                <w:rFonts w:asciiTheme="majorHAnsi" w:hAnsiTheme="majorHAnsi" w:cstheme="majorHAnsi"/>
+                <w:sz w:val="20"/>
+                <w:szCs w:val="20"/>
+              </w:rPr>
+            </w:pPr>
+            <w:r>
+              <w:rPr>
+                <w:rFonts w:asciiTheme="majorHAnsi" w:hAnsiTheme="majorHAnsi" w:cstheme="majorHAnsi"/>
+                <w:sz w:val="20"/>
+                <w:szCs w:val="20"/>
+              </w:rPr>
+              <w:t>break</w:t>
+            </w:r>
+          </w:p>
+          <w:p>
+            <w:pPr>
+              <w:rPr>
+                <w:rFonts w:asciiTheme="majorHAnsi" w:hAnsiTheme="majorHAnsi" w:cstheme="majorHAnsi"/>
+                <w:sz w:val="20"/>
+                <w:szCs w:val="20"/>
+              </w:rPr>
+            </w:pPr>
+            <w:r>
+              <w:rPr>
+                <w:rFonts w:asciiTheme="majorHAnsi" w:hAnsiTheme="majorHAnsi" w:cstheme="majorHAnsi"/>
+                <w:sz w:val="20"/>
+                <w:szCs w:val="20"/>
+              </w:rPr>
+              <w:t>max =</w:t>
+            </w:r>
+          </w:p>
+          <w:p>
+            <w:pPr>
+              <w:rPr>
+                <w:rFonts w:asciiTheme="majorHAnsi" w:hAnsiTheme="majorHAnsi" w:cstheme="majorHAnsi"/>
+                <w:sz w:val="20"/>
+                <w:szCs w:val="20"/>
+              </w:rPr>
+            </w:pPr>
+            <w:proofErr w:type="spellStart"/>
+            <w:r>
+              <w:rPr>
+                <w:rFonts w:asciiTheme="majorHAnsi" w:hAnsiTheme="majorHAnsi" w:cstheme="majorHAnsi"/>
+                <w:sz w:val="20"/>
+                <w:szCs w:val="20"/>
+              </w:rPr>
+              <w:t>maxInd</w:t>
+            </w:r>
+            <w:proofErr w:type="spellEnd"/>
+            <w:r>
+              <w:rPr>
+                <w:rFonts w:asciiTheme="majorHAnsi" w:hAnsiTheme="majorHAnsi" w:cstheme="majorHAnsi"/>
+                <w:sz w:val="20"/>
+                <w:szCs w:val="20"/>
+              </w:rPr>
+              <w:t xml:space="preserve"> =</w:t>
+            </w:r>
+          </w:p>
+          <w:p>
+            <w:pPr>
+              <w:rPr>
+                <w:rFonts w:asciiTheme="majorHAnsi" w:hAnsiTheme="majorHAnsi" w:cstheme="majorHAnsi"/>
+                <w:sz w:val="20"/>
+                <w:szCs w:val="20"/>
+              </w:rPr>
+            </w:pPr>
+            <w:proofErr w:type="spellStart"/>
+            <w:r>
+              <w:rPr>
+                <w:rFonts w:asciiTheme="majorHAnsi" w:hAnsiTheme="majorHAnsi" w:cstheme="majorHAnsi"/>
+                <w:sz w:val="20"/>
+                <w:szCs w:val="20"/>
+              </w:rPr>
+              <w:t>arr</w:t>
+            </w:r>
+            <w:proofErr w:type="spellEnd"/>
+            <w:r>
+              <w:rPr>
+                <w:rFonts w:asciiTheme="majorHAnsi" w:hAnsiTheme="majorHAnsi" w:cstheme="majorHAnsi"/>
+                <w:sz w:val="20"/>
+                <w:szCs w:val="20"/>
+              </w:rPr>
+              <w:t xml:space="preserve">[] = </w:t>
+            </w:r>
+          </w:p>
+          <w:p>
+            <w:pPr>
+              <w:rPr>
+                <w:rFonts w:asciiTheme="majorHAnsi" w:hAnsiTheme="majorHAnsi" w:cstheme="majorHAnsi"/>
+                <w:sz w:val="20"/>
+                <w:szCs w:val="20"/>
+              </w:rPr>
+            </w:pPr>
+            <w:r>
+              <w:rPr>
+                <w:rFonts w:asciiTheme="majorHAnsi" w:hAnsiTheme="majorHAnsi" w:cstheme="majorHAnsi"/>
+                <w:sz w:val="20"/>
+                <w:szCs w:val="20"/>
+              </w:rPr>
+              <w:t>if()</w:t>
+            </w:r>
+          </w:p>
+          <w:p>
+            <w:pPr>
+              <w:rPr>
+                <w:rFonts w:asciiTheme="majorHAnsi" w:hAnsiTheme="majorHAnsi" w:cstheme="majorHAnsi"/>
+                <w:sz w:val="20"/>
+                <w:szCs w:val="20"/>
+              </w:rPr>
+            </w:pPr>
+            <w:proofErr w:type="spellStart"/>
+            <w:r>
+              <w:rPr>
+                <w:rFonts w:asciiTheme="majorHAnsi" w:hAnsiTheme="majorHAnsi" w:cstheme="majorHAnsi"/>
+                <w:sz w:val="20"/>
+                <w:szCs w:val="20"/>
+              </w:rPr>
+              <w:t>arr</w:t>
+            </w:r>
+            <w:proofErr w:type="spellEnd"/>
+            <w:r>
+              <w:rPr>
+                <w:rFonts w:asciiTheme="majorHAnsi" w:hAnsiTheme="majorHAnsi" w:cstheme="majorHAnsi"/>
+                <w:sz w:val="20"/>
+                <w:szCs w:val="20"/>
+              </w:rPr>
+              <w:t>[] =</w:t>
+            </w:r>
+          </w:p>
+          <w:p>
+            <w:pPr>
+              <w:rPr>
+                <w:rFonts w:asciiTheme="majorHAnsi" w:hAnsiTheme="majorHAnsi" w:cstheme="majorHAnsi"/>
+                <w:sz w:val="20"/>
+                <w:szCs w:val="20"/>
+              </w:rPr>
+            </w:pPr>
+            <w:proofErr w:type="spellStart"/>
+            <w:r>
+              <w:rPr>
+                <w:rFonts w:asciiTheme="majorHAnsi" w:hAnsiTheme="majorHAnsi" w:cstheme="majorHAnsi"/>
+                <w:sz w:val="20"/>
+                <w:szCs w:val="20"/>
+              </w:rPr>
+              <w:t>tempRight</w:t>
+            </w:r>
+            <w:proofErr w:type="spellEnd"/>
+            <w:r>
+              <w:rPr>
+                <w:rFonts w:asciiTheme="majorHAnsi" w:hAnsiTheme="majorHAnsi" w:cstheme="majorHAnsi"/>
+                <w:sz w:val="20"/>
+                <w:szCs w:val="20"/>
+              </w:rPr>
+              <w:t xml:space="preserve"> - -</w:t>
+            </w:r>
+          </w:p>
+          <w:p>
+            <w:pPr>
+              <w:rPr>
+                <w:rFonts w:asciiTheme="majorHAnsi" w:hAnsiTheme="majorHAnsi" w:cstheme="majorHAnsi"/>
+                <w:sz w:val="20"/>
+                <w:szCs w:val="20"/>
+              </w:rPr>
+            </w:pPr>
+            <w:r>
+              <w:rPr>
+                <w:rFonts w:asciiTheme="majorHAnsi" w:hAnsiTheme="majorHAnsi" w:cstheme="majorHAnsi"/>
+                <w:sz w:val="20"/>
+                <w:szCs w:val="20"/>
+              </w:rPr>
+              <w:t>if()</w:t>
+            </w:r>
+          </w:p>
+          <w:p>
+            <w:pPr>
+              <w:rPr>
+                <w:rFonts w:asciiTheme="majorHAnsi" w:hAnsiTheme="majorHAnsi" w:cstheme="majorHAnsi"/>
+                <w:sz w:val="20"/>
+                <w:szCs w:val="20"/>
+              </w:rPr>
+            </w:pPr>
+            <w:r>
+              <w:rPr>
+                <w:rFonts w:asciiTheme="majorHAnsi" w:hAnsiTheme="majorHAnsi" w:cstheme="majorHAnsi"/>
+                <w:sz w:val="20"/>
+                <w:szCs w:val="20"/>
+              </w:rPr>
+              <w:t>if()</w:t>
+            </w:r>
+          </w:p>
+          <w:p>
+            <w:pPr>
+              <w:rPr>
+                <w:rFonts w:asciiTheme="majorHAnsi" w:hAnsiTheme="majorHAnsi" w:cstheme="majorHAnsi"/>
+                <w:sz w:val="20"/>
+                <w:szCs w:val="20"/>
+              </w:rPr>
+            </w:pPr>
+            <w:proofErr w:type="spellStart"/>
+            <w:r>
+              <w:rPr>
+                <w:rFonts w:asciiTheme="majorHAnsi" w:hAnsiTheme="majorHAnsi" w:cstheme="majorHAnsi"/>
+                <w:sz w:val="20"/>
+                <w:szCs w:val="20"/>
+              </w:rPr>
+              <w:t>tempHoldR</w:t>
+            </w:r>
+            <w:proofErr w:type="spellEnd"/>
+            <w:r>
+              <w:rPr>
+                <w:rFonts w:asciiTheme="majorHAnsi" w:hAnsiTheme="majorHAnsi" w:cstheme="majorHAnsi"/>
+                <w:sz w:val="20"/>
+                <w:szCs w:val="20"/>
+              </w:rPr>
+              <w:t xml:space="preserve"> =</w:t>
+            </w:r>
+          </w:p>
+          <w:p>
+            <w:pPr>
+              <w:rPr>
+                <w:rFonts w:asciiTheme="majorHAnsi" w:hAnsiTheme="majorHAnsi" w:cstheme="majorHAnsi"/>
+                <w:sz w:val="20"/>
+                <w:szCs w:val="20"/>
+              </w:rPr>
+            </w:pPr>
+            <w:r>
+              <w:rPr>
+                <w:rFonts w:asciiTheme="majorHAnsi" w:hAnsiTheme="majorHAnsi" w:cstheme="majorHAnsi"/>
+                <w:sz w:val="20"/>
+                <w:szCs w:val="20"/>
+              </w:rPr>
+              <w:t>r++</w:t>
+            </w:r>
+          </w:p>
+        </w:tc>
+      </w:tr>
+      <w:tr>
+        <w:trPr>
+          <w:trHeight w:val="251"/>
+        </w:trPr>
+        <w:tc>
+          <w:tcPr>
+            <w:tcW w:w="1713" w:type="dxa"/>
+          </w:tcPr>
+          <w:p>
+            <w:pPr>
+              <w:rPr>
+                <w:rFonts w:asciiTheme="majorHAnsi" w:hAnsiTheme="majorHAnsi" w:cstheme="majorHAnsi"/>
+                <w:sz w:val="20"/>
+                <w:szCs w:val="20"/>
+              </w:rPr>
+            </w:pPr>
+            <w:r>
+              <w:rPr>
+                <w:rFonts w:asciiTheme="majorHAnsi" w:hAnsiTheme="majorHAnsi" w:cstheme="majorHAnsi"/>
+                <w:sz w:val="20"/>
+                <w:szCs w:val="20"/>
+              </w:rPr>
+              <w:t>2 instructions</w:t>
+            </w:r>
+          </w:p>
+        </w:tc>
+        <w:tc>
+          <w:tcPr>
+            <w:tcW w:w="1713" w:type="dxa"/>
+          </w:tcPr>
+          <w:p>
+            <w:pPr>
+              <w:rPr>
+                <w:rFonts w:asciiTheme="majorHAnsi" w:hAnsiTheme="majorHAnsi" w:cstheme="majorHAnsi"/>
+                <w:sz w:val="20"/>
+                <w:szCs w:val="20"/>
+              </w:rPr>
+            </w:pPr>
+            <w:r>
+              <w:rPr>
+                <w:rFonts w:asciiTheme="majorHAnsi" w:hAnsiTheme="majorHAnsi" w:cstheme="majorHAnsi"/>
+                <w:sz w:val="20"/>
+                <w:szCs w:val="20"/>
+              </w:rPr>
+              <w:t>13*2 instructions</w:t>
+            </w:r>
+          </w:p>
+        </w:tc>
+      </w:tr>
+    </w:tbl>
+    <w:p/>
+    <w:p/>
+    <w:p/>
+    <w:p/>
+    <w:p/>
+    <w:p/>
+    <w:p/>
+    <w:p/>
+    <w:p/>
+    <w:p/>
+    <w:p/>
+    <w:p>
+      <w:pPr>
+        <w:rPr>
+          <w:rFonts w:asciiTheme="majorHAnsi" w:hAnsiTheme="majorHAnsi" w:cstheme="majorHAnsi"/>
+          <w:b/>
+          <w:bCs/>
+          <w:i/>
+          <w:iCs/>
+        </w:rPr>
+      </w:pPr>
+      <w:r>
+        <w:rPr>
+          <w:rFonts w:asciiTheme="majorHAnsi" w:hAnsiTheme="majorHAnsi" w:cstheme="majorHAnsi"/>
+          <w:b/>
+          <w:bCs/>
+          <w:i/>
+          <w:iCs/>
+        </w:rPr>
+        <w:t xml:space="preserve">Nested for-loop: </w:t>
+      </w:r>
+      <w:r>
+        <w:rPr>
+          <w:rFonts w:asciiTheme="majorHAnsi" w:hAnsiTheme="majorHAnsi" w:cstheme="majorHAnsi"/>
+          <w:b/>
+          <w:bCs/>
+          <w:i/>
+          <w:iCs/>
+        </w:rPr>
+        <w:t>left side</w:t>
+      </w:r>
+    </w:p>
+    <w:tbl>
+      <w:tblPr>
+        <w:tblStyle w:val="TableGrid"/>
+        <w:tblW w:w="0" w:type="auto"/>
+        <w:tblLook w:val="04A0" w:firstRow="1" w:lastRow="0" w:firstColumn="1" w:lastColumn="0" w:noHBand="0" w:noVBand="1"/>
+      </w:tblPr>
+      <w:tblGrid>
+        <w:gridCol w:w="1713"/>
+        <w:gridCol w:w="1713"/>
+      </w:tblGrid>
+      <w:tr>
+        <w:trPr>
+          <w:trHeight w:val="80"/>
+        </w:trPr>
+        <w:tc>
+          <w:tcPr>
+            <w:tcW w:w="1713" w:type="dxa"/>
+          </w:tcPr>
+          <w:p>
+            <w:pPr>
+              <w:rPr>
+                <w:rFonts w:asciiTheme="majorHAnsi" w:hAnsiTheme="majorHAnsi" w:cstheme="majorHAnsi"/>
+                <w:sz w:val="22"/>
+                <w:szCs w:val="22"/>
+              </w:rPr>
+            </w:pPr>
+            <w:r>
+              <w:rPr>
+                <w:rFonts w:asciiTheme="majorHAnsi" w:hAnsiTheme="majorHAnsi" w:cstheme="majorHAnsi"/>
+                <w:sz w:val="22"/>
+                <w:szCs w:val="22"/>
+              </w:rPr>
+              <w:lastRenderedPageBreak/>
+              <w:t>once</w:t>
+            </w:r>
+          </w:p>
+        </w:tc>
+        <w:tc>
+          <w:tcPr>
+            <w:tcW w:w="1713" w:type="dxa"/>
+          </w:tcPr>
+          <w:p>
+            <w:pPr>
+              <w:rPr>
+                <w:rFonts w:asciiTheme="majorHAnsi" w:hAnsiTheme="majorHAnsi" w:cstheme="majorHAnsi"/>
+                <w:sz w:val="22"/>
+                <w:szCs w:val="22"/>
+              </w:rPr>
+            </w:pPr>
+            <w:r>
+              <w:rPr>
+                <w:rFonts w:asciiTheme="majorHAnsi" w:hAnsiTheme="majorHAnsi" w:cstheme="majorHAnsi"/>
+                <w:sz w:val="22"/>
+                <w:szCs w:val="22"/>
+              </w:rPr>
+              <w:t>repeating</w:t>
+            </w:r>
+          </w:p>
+        </w:tc>
+      </w:tr>
+      <w:tr>
+        <w:trPr>
+          <w:trHeight w:val="2483"/>
+        </w:trPr>
+        <w:tc>
+          <w:tcPr>
+            <w:tcW w:w="1713" w:type="dxa"/>
+          </w:tcPr>
+          <w:p>
+            <w:pPr>
+              <w:rPr>
+                <w:rFonts w:asciiTheme="majorHAnsi" w:hAnsiTheme="majorHAnsi" w:cstheme="majorHAnsi"/>
+                <w:sz w:val="20"/>
+                <w:szCs w:val="20"/>
+              </w:rPr>
+            </w:pPr>
+            <w:r>
+              <w:rPr>
+                <w:rFonts w:asciiTheme="majorHAnsi" w:hAnsiTheme="majorHAnsi" w:cstheme="majorHAnsi"/>
+                <w:sz w:val="20"/>
+                <w:szCs w:val="20"/>
+              </w:rPr>
+              <w:t xml:space="preserve">int </w:t>
+            </w:r>
+            <w:r>
+              <w:rPr>
+                <w:rFonts w:asciiTheme="majorHAnsi" w:hAnsiTheme="majorHAnsi" w:cstheme="majorHAnsi"/>
+                <w:sz w:val="20"/>
+                <w:szCs w:val="20"/>
+              </w:rPr>
+              <w:t>l</w:t>
+            </w:r>
+            <w:r>
+              <w:rPr>
+                <w:rFonts w:asciiTheme="majorHAnsi" w:hAnsiTheme="majorHAnsi" w:cstheme="majorHAnsi"/>
+                <w:sz w:val="20"/>
+                <w:szCs w:val="20"/>
+              </w:rPr>
+              <w:t xml:space="preserve"> = 0</w:t>
+            </w:r>
+          </w:p>
+          <w:p>
+            <w:pPr>
+              <w:rPr>
+                <w:rFonts w:asciiTheme="majorHAnsi" w:hAnsiTheme="majorHAnsi" w:cstheme="majorHAnsi"/>
+                <w:sz w:val="20"/>
+                <w:szCs w:val="20"/>
+              </w:rPr>
+            </w:pPr>
+            <w:r>
+              <w:rPr>
+                <w:rFonts w:asciiTheme="majorHAnsi" w:hAnsiTheme="majorHAnsi" w:cstheme="majorHAnsi"/>
+                <w:sz w:val="20"/>
+                <w:szCs w:val="20"/>
+              </w:rPr>
+              <w:t xml:space="preserve">l </w:t>
+            </w:r>
+            <w:r>
+              <w:rPr>
+                <w:rFonts w:asciiTheme="majorHAnsi" w:hAnsiTheme="majorHAnsi" w:cstheme="majorHAnsi"/>
+                <w:sz w:val="20"/>
+                <w:szCs w:val="20"/>
+              </w:rPr>
+              <w:t xml:space="preserve">&lt; </w:t>
+            </w:r>
+            <w:r>
+              <w:rPr>
+                <w:rFonts w:asciiTheme="majorHAnsi" w:hAnsiTheme="majorHAnsi" w:cstheme="majorHAnsi"/>
+                <w:sz w:val="20"/>
+                <w:szCs w:val="20"/>
+              </w:rPr>
+              <w:t>2</w:t>
+            </w:r>
+          </w:p>
+        </w:tc>
+        <w:tc>
+          <w:tcPr>
+            <w:tcW w:w="1713" w:type="dxa"/>
+          </w:tcPr>
+          <w:p>
+            <w:pPr>
+              <w:rPr>
+                <w:rFonts w:asciiTheme="majorHAnsi" w:hAnsiTheme="majorHAnsi" w:cstheme="majorHAnsi"/>
+                <w:sz w:val="20"/>
+                <w:szCs w:val="20"/>
+              </w:rPr>
+            </w:pPr>
+            <w:r>
+              <w:rPr>
+                <w:rFonts w:asciiTheme="majorHAnsi" w:hAnsiTheme="majorHAnsi" w:cstheme="majorHAnsi"/>
+                <w:sz w:val="20"/>
+                <w:szCs w:val="20"/>
+              </w:rPr>
+              <w:t>l</w:t>
+            </w:r>
+            <w:r>
+              <w:rPr>
+                <w:rFonts w:asciiTheme="majorHAnsi" w:hAnsiTheme="majorHAnsi" w:cstheme="majorHAnsi"/>
+                <w:sz w:val="20"/>
+                <w:szCs w:val="20"/>
+              </w:rPr>
+              <w:t xml:space="preserve"> &lt; 2</w:t>
+            </w:r>
+          </w:p>
+          <w:p>
+            <w:pPr>
+              <w:rPr>
+                <w:rFonts w:asciiTheme="majorHAnsi" w:hAnsiTheme="majorHAnsi" w:cstheme="majorHAnsi"/>
+                <w:sz w:val="20"/>
+                <w:szCs w:val="20"/>
+              </w:rPr>
+            </w:pPr>
+            <w:r>
+              <w:rPr>
+                <w:rFonts w:asciiTheme="majorHAnsi" w:hAnsiTheme="majorHAnsi" w:cstheme="majorHAnsi"/>
+                <w:sz w:val="20"/>
+                <w:szCs w:val="20"/>
+              </w:rPr>
+              <w:t>if()</w:t>
+            </w:r>
+          </w:p>
+          <w:p>
+            <w:pPr>
+              <w:rPr>
+                <w:rFonts w:asciiTheme="majorHAnsi" w:hAnsiTheme="majorHAnsi" w:cstheme="majorHAnsi"/>
+                <w:sz w:val="20"/>
+                <w:szCs w:val="20"/>
+              </w:rPr>
+            </w:pPr>
+            <w:r>
+              <w:rPr>
+                <w:rFonts w:asciiTheme="majorHAnsi" w:hAnsiTheme="majorHAnsi" w:cstheme="majorHAnsi"/>
+                <w:sz w:val="20"/>
+                <w:szCs w:val="20"/>
+              </w:rPr>
+              <w:t>break</w:t>
+            </w:r>
+          </w:p>
+          <w:p>
+            <w:pPr>
+              <w:rPr>
+                <w:rFonts w:asciiTheme="majorHAnsi" w:hAnsiTheme="majorHAnsi" w:cstheme="majorHAnsi"/>
+                <w:sz w:val="20"/>
+                <w:szCs w:val="20"/>
+              </w:rPr>
+            </w:pPr>
+            <w:r>
+              <w:rPr>
+                <w:rFonts w:asciiTheme="majorHAnsi" w:hAnsiTheme="majorHAnsi" w:cstheme="majorHAnsi"/>
+                <w:sz w:val="20"/>
+                <w:szCs w:val="20"/>
+              </w:rPr>
+              <w:t>max =</w:t>
+            </w:r>
+          </w:p>
+          <w:p>
+            <w:pPr>
+              <w:rPr>
+                <w:rFonts w:asciiTheme="majorHAnsi" w:hAnsiTheme="majorHAnsi" w:cstheme="majorHAnsi"/>
+                <w:sz w:val="20"/>
+                <w:szCs w:val="20"/>
+              </w:rPr>
+            </w:pPr>
+            <w:proofErr w:type="spellStart"/>
+            <w:r>
+              <w:rPr>
+                <w:rFonts w:asciiTheme="majorHAnsi" w:hAnsiTheme="majorHAnsi" w:cstheme="majorHAnsi"/>
+                <w:sz w:val="20"/>
+                <w:szCs w:val="20"/>
+              </w:rPr>
+              <w:t>maxInd</w:t>
+            </w:r>
+            <w:proofErr w:type="spellEnd"/>
+            <w:r>
+              <w:rPr>
+                <w:rFonts w:asciiTheme="majorHAnsi" w:hAnsiTheme="majorHAnsi" w:cstheme="majorHAnsi"/>
+                <w:sz w:val="20"/>
+                <w:szCs w:val="20"/>
+              </w:rPr>
+              <w:t xml:space="preserve"> =</w:t>
+            </w:r>
+          </w:p>
+          <w:p>
+            <w:pPr>
+              <w:rPr>
+                <w:rFonts w:asciiTheme="majorHAnsi" w:hAnsiTheme="majorHAnsi" w:cstheme="majorHAnsi"/>
+                <w:sz w:val="20"/>
+                <w:szCs w:val="20"/>
+              </w:rPr>
+            </w:pPr>
+            <w:proofErr w:type="spellStart"/>
+            <w:r>
+              <w:rPr>
+                <w:rFonts w:asciiTheme="majorHAnsi" w:hAnsiTheme="majorHAnsi" w:cstheme="majorHAnsi"/>
+                <w:sz w:val="20"/>
+                <w:szCs w:val="20"/>
+              </w:rPr>
+              <w:t>arr</w:t>
+            </w:r>
+            <w:proofErr w:type="spellEnd"/>
+            <w:r>
+              <w:rPr>
+                <w:rFonts w:asciiTheme="majorHAnsi" w:hAnsiTheme="majorHAnsi" w:cstheme="majorHAnsi"/>
+                <w:sz w:val="20"/>
+                <w:szCs w:val="20"/>
+              </w:rPr>
+              <w:t xml:space="preserve">[] = </w:t>
+            </w:r>
+          </w:p>
+          <w:p>
+            <w:pPr>
+              <w:rPr>
+                <w:rFonts w:asciiTheme="majorHAnsi" w:hAnsiTheme="majorHAnsi" w:cstheme="majorHAnsi"/>
+                <w:sz w:val="20"/>
+                <w:szCs w:val="20"/>
+              </w:rPr>
+            </w:pPr>
+            <w:r>
+              <w:rPr>
+                <w:rFonts w:asciiTheme="majorHAnsi" w:hAnsiTheme="majorHAnsi" w:cstheme="majorHAnsi"/>
+                <w:sz w:val="20"/>
+                <w:szCs w:val="20"/>
+              </w:rPr>
+              <w:t>if()</w:t>
+            </w:r>
+          </w:p>
+          <w:p>
+            <w:pPr>
+              <w:rPr>
+                <w:rFonts w:asciiTheme="majorHAnsi" w:hAnsiTheme="majorHAnsi" w:cstheme="majorHAnsi"/>
+                <w:sz w:val="20"/>
+                <w:szCs w:val="20"/>
+              </w:rPr>
+            </w:pPr>
+            <w:proofErr w:type="spellStart"/>
+            <w:r>
+              <w:rPr>
+                <w:rFonts w:asciiTheme="majorHAnsi" w:hAnsiTheme="majorHAnsi" w:cstheme="majorHAnsi"/>
+                <w:sz w:val="20"/>
+                <w:szCs w:val="20"/>
+              </w:rPr>
+              <w:t>arr</w:t>
+            </w:r>
+            <w:proofErr w:type="spellEnd"/>
+            <w:r>
+              <w:rPr>
+                <w:rFonts w:asciiTheme="majorHAnsi" w:hAnsiTheme="majorHAnsi" w:cstheme="majorHAnsi"/>
+                <w:sz w:val="20"/>
+                <w:szCs w:val="20"/>
+              </w:rPr>
+              <w:t>[] =</w:t>
+            </w:r>
+          </w:p>
+          <w:p>
+            <w:pPr>
+              <w:rPr>
+                <w:rFonts w:asciiTheme="majorHAnsi" w:hAnsiTheme="majorHAnsi" w:cstheme="majorHAnsi"/>
+                <w:sz w:val="20"/>
+                <w:szCs w:val="20"/>
+              </w:rPr>
+            </w:pPr>
+            <w:proofErr w:type="spellStart"/>
+            <w:r>
+              <w:rPr>
+                <w:rFonts w:asciiTheme="majorHAnsi" w:hAnsiTheme="majorHAnsi" w:cstheme="majorHAnsi"/>
+                <w:sz w:val="20"/>
+                <w:szCs w:val="20"/>
+              </w:rPr>
+              <w:t>temp</w:t>
+            </w:r>
+            <w:r>
+              <w:rPr>
+                <w:rFonts w:asciiTheme="majorHAnsi" w:hAnsiTheme="majorHAnsi" w:cstheme="majorHAnsi"/>
+                <w:sz w:val="20"/>
+                <w:szCs w:val="20"/>
+              </w:rPr>
+              <w:t>Left</w:t>
+            </w:r>
+            <w:proofErr w:type="spellEnd"/>
+            <w:r>
+              <w:rPr>
+                <w:rFonts w:asciiTheme="majorHAnsi" w:hAnsiTheme="majorHAnsi" w:cstheme="majorHAnsi"/>
+                <w:sz w:val="20"/>
+                <w:szCs w:val="20"/>
+              </w:rPr>
+              <w:t xml:space="preserve"> - -</w:t>
+            </w:r>
+          </w:p>
+          <w:p>
+            <w:pPr>
+              <w:rPr>
+                <w:rFonts w:asciiTheme="majorHAnsi" w:hAnsiTheme="majorHAnsi" w:cstheme="majorHAnsi"/>
+                <w:sz w:val="20"/>
+                <w:szCs w:val="20"/>
+              </w:rPr>
+            </w:pPr>
+            <w:r>
+              <w:rPr>
+                <w:rFonts w:asciiTheme="majorHAnsi" w:hAnsiTheme="majorHAnsi" w:cstheme="majorHAnsi"/>
+                <w:sz w:val="20"/>
+                <w:szCs w:val="20"/>
+              </w:rPr>
+              <w:t>if()</w:t>
+            </w:r>
+          </w:p>
+          <w:p>
+            <w:pPr>
+              <w:rPr>
+                <w:rFonts w:asciiTheme="majorHAnsi" w:hAnsiTheme="majorHAnsi" w:cstheme="majorHAnsi"/>
+                <w:sz w:val="20"/>
+                <w:szCs w:val="20"/>
+              </w:rPr>
+            </w:pPr>
+            <w:r>
+              <w:rPr>
+                <w:rFonts w:asciiTheme="majorHAnsi" w:hAnsiTheme="majorHAnsi" w:cstheme="majorHAnsi"/>
+                <w:sz w:val="20"/>
+                <w:szCs w:val="20"/>
+              </w:rPr>
+              <w:t>if()</w:t>
+            </w:r>
+          </w:p>
+          <w:p>
+            <w:pPr>
+              <w:rPr>
+                <w:rFonts w:asciiTheme="majorHAnsi" w:hAnsiTheme="majorHAnsi" w:cstheme="majorHAnsi"/>
+                <w:sz w:val="20"/>
+                <w:szCs w:val="20"/>
+              </w:rPr>
+            </w:pPr>
+            <w:proofErr w:type="spellStart"/>
+            <w:r>
+              <w:rPr>
+                <w:rFonts w:asciiTheme="majorHAnsi" w:hAnsiTheme="majorHAnsi" w:cstheme="majorHAnsi"/>
+                <w:sz w:val="20"/>
+                <w:szCs w:val="20"/>
+              </w:rPr>
+              <w:t>tempHold</w:t>
+            </w:r>
+            <w:r>
+              <w:rPr>
+                <w:rFonts w:asciiTheme="majorHAnsi" w:hAnsiTheme="majorHAnsi" w:cstheme="majorHAnsi"/>
+                <w:sz w:val="20"/>
+                <w:szCs w:val="20"/>
+              </w:rPr>
+              <w:t>L</w:t>
+            </w:r>
+            <w:proofErr w:type="spellEnd"/>
+            <w:r>
+              <w:rPr>
+                <w:rFonts w:asciiTheme="majorHAnsi" w:hAnsiTheme="majorHAnsi" w:cstheme="majorHAnsi"/>
+                <w:sz w:val="20"/>
+                <w:szCs w:val="20"/>
+              </w:rPr>
+              <w:t xml:space="preserve"> =</w:t>
+            </w:r>
+          </w:p>
+          <w:p>
+            <w:pPr>
+              <w:rPr>
+                <w:rFonts w:asciiTheme="majorHAnsi" w:hAnsiTheme="majorHAnsi" w:cstheme="majorHAnsi"/>
+                <w:sz w:val="20"/>
+                <w:szCs w:val="20"/>
+              </w:rPr>
+            </w:pPr>
+            <w:r>
+              <w:rPr>
+                <w:rFonts w:asciiTheme="majorHAnsi" w:hAnsiTheme="majorHAnsi" w:cstheme="majorHAnsi"/>
+                <w:sz w:val="20"/>
+                <w:szCs w:val="20"/>
+              </w:rPr>
+              <w:t>l</w:t>
+            </w:r>
+            <w:r>
+              <w:rPr>
+                <w:rFonts w:asciiTheme="majorHAnsi" w:hAnsiTheme="majorHAnsi" w:cstheme="majorHAnsi"/>
+                <w:sz w:val="20"/>
+                <w:szCs w:val="20"/>
+              </w:rPr>
+              <w:t>++</w:t>
+            </w:r>
+          </w:p>
+        </w:tc>
+      </w:tr>
+      <w:tr>
+        <w:trPr>
+          <w:trHeight w:val="251"/>
+        </w:trPr>
+        <w:tc>
+          <w:tcPr>
+            <w:tcW w:w="1713" w:type="dxa"/>
+          </w:tcPr>
+          <w:p>
+            <w:pPr>
+              <w:rPr>
+                <w:rFonts w:asciiTheme="majorHAnsi" w:hAnsiTheme="majorHAnsi" w:cstheme="majorHAnsi"/>
+                <w:sz w:val="20"/>
+                <w:szCs w:val="20"/>
+              </w:rPr>
+            </w:pPr>
+            <w:r>
+              <w:rPr>
+                <w:rFonts w:asciiTheme="majorHAnsi" w:hAnsiTheme="majorHAnsi" w:cstheme="majorHAnsi"/>
+                <w:sz w:val="20"/>
+                <w:szCs w:val="20"/>
+              </w:rPr>
+              <w:t>2 instructions</w:t>
+            </w:r>
+          </w:p>
+        </w:tc>
+        <w:tc>
+          <w:tcPr>
+            <w:tcW w:w="1713" w:type="dxa"/>
+          </w:tcPr>
+          <w:p>
+            <w:pPr>
+              <w:rPr>
+                <w:rFonts w:asciiTheme="majorHAnsi" w:hAnsiTheme="majorHAnsi" w:cstheme="majorHAnsi"/>
+                <w:sz w:val="20"/>
+                <w:szCs w:val="20"/>
+              </w:rPr>
+            </w:pPr>
+            <w:r>
+              <w:rPr>
+                <w:rFonts w:asciiTheme="majorHAnsi" w:hAnsiTheme="majorHAnsi" w:cstheme="majorHAnsi"/>
+                <w:sz w:val="20"/>
+                <w:szCs w:val="20"/>
+              </w:rPr>
+              <w:t>13*2 instructions</w:t>
+            </w:r>
+          </w:p>
+        </w:tc>
+      </w:tr>
+    </w:tbl>
+    <w:p/>
+    <w:p/>
     <w:sectPr>
       <w:headerReference w:type="default" r:id="rId6"/>
       <w:pgSz w:w="12240" w:h="15840"/>
@@ -68,20 +1693,39 @@
   <w:p>
     <w:pPr>
       <w:pStyle w:val="Header"/>
+      <w:ind w:left="7200"/>
+      <w:rPr>
+        <w:rFonts w:ascii="Times" w:hAnsi="Times"/>
+        <w:sz w:val="22"/>
+        <w:szCs w:val="22"/>
+      </w:rPr>
     </w:pPr>
     <w:r>
+      <w:rPr>
+        <w:rFonts w:ascii="Times" w:hAnsi="Times"/>
+        <w:sz w:val="22"/>
+        <w:szCs w:val="22"/>
+      </w:rPr>
       <w:t>Paulie Jo Gonzalez</w:t>
     </w:r>
   </w:p>
   <w:p>
     <w:pPr>
       <w:pStyle w:val="Header"/>
+      <w:ind w:left="7200"/>
+      <w:rPr>
+        <w:rFonts w:ascii="Times" w:hAnsi="Times"/>
+        <w:sz w:val="22"/>
+        <w:szCs w:val="22"/>
+      </w:rPr>
     </w:pPr>
     <w:r>
-      <w:t xml:space="preserve">CS 2401 Lab – Week </w:t>
-    </w:r>
-    <w:r>
-      <w:t>7</w:t>
+      <w:rPr>
+        <w:rFonts w:ascii="Times" w:hAnsi="Times"/>
+        <w:sz w:val="22"/>
+        <w:szCs w:val="22"/>
+      </w:rPr>
+      <w:t>CS 2401 Lab – Week 7</w:t>
     </w:r>
   </w:p>
 </w:hdr>
@@ -585,6 +2229,22 @@
       <w:szCs w:val="32"/>
     </w:rPr>
   </w:style>
+  <w:style w:type="table" w:styleId="TableGrid">
+    <w:name w:val="Table Grid"/>
+    <w:basedOn w:val="TableNormal"/>
+    <w:uiPriority w:val="39"/>
+    <w:rsid w:val="009F5DF8"/>
+    <w:tblPr>
+      <w:tblBorders>
+        <w:top w:val="single" w:sz="4" w:space="0" w:color="auto"/>
+        <w:left w:val="single" w:sz="4" w:space="0" w:color="auto"/>
+        <w:bottom w:val="single" w:sz="4" w:space="0" w:color="auto"/>
+        <w:right w:val="single" w:sz="4" w:space="0" w:color="auto"/>
+        <w:insideH w:val="single" w:sz="4" w:space="0" w:color="auto"/>
+        <w:insideV w:val="single" w:sz="4" w:space="0" w:color="auto"/>
+      </w:tblBorders>
+    </w:tblPr>
+  </w:style>
 </w:styles>
 </file>
 

</xml_diff>

<commit_message>
removed a comment from method updated document based on method modification
</commit_message>
<xml_diff>
--- a/java/Gonzalez-PaulieJo-Week7.docx
+++ b/java/Gonzalez-PaulieJo-Week7.docx
@@ -378,41 +378,6 @@
             <w:r>
               <w:rPr>
                 <w:rFonts w:asciiTheme="majorHAnsi" w:hAnsiTheme="majorHAnsi" w:cstheme="majorHAnsi"/>
-                <w:sz w:val="20"/>
-                <w:szCs w:val="20"/>
-              </w:rPr>
-              <w:t xml:space="preserve">int </w:t>
-            </w:r>
-            <w:proofErr w:type="spellStart"/>
-            <w:r>
-              <w:rPr>
-                <w:rFonts w:asciiTheme="majorHAnsi" w:hAnsiTheme="majorHAnsi" w:cstheme="majorHAnsi"/>
-                <w:sz w:val="20"/>
-                <w:szCs w:val="20"/>
-              </w:rPr>
-              <w:t>tempHoldL</w:t>
-            </w:r>
-            <w:proofErr w:type="spellEnd"/>
-            <w:r>
-              <w:rPr>
-                <w:rFonts w:asciiTheme="majorHAnsi" w:hAnsiTheme="majorHAnsi" w:cstheme="majorHAnsi"/>
-                <w:sz w:val="20"/>
-                <w:szCs w:val="20"/>
-              </w:rPr>
-              <w:t xml:space="preserve"> = </w:t>
-            </w:r>
-          </w:p>
-          <w:p>
-            <w:pPr>
-              <w:rPr>
-                <w:rFonts w:asciiTheme="majorHAnsi" w:hAnsiTheme="majorHAnsi" w:cstheme="majorHAnsi"/>
-                <w:sz w:val="20"/>
-                <w:szCs w:val="20"/>
-              </w:rPr>
-            </w:pPr>
-            <w:r>
-              <w:rPr>
-                <w:rFonts w:asciiTheme="majorHAnsi" w:hAnsiTheme="majorHAnsi" w:cstheme="majorHAnsi"/>
                 <w:b/>
                 <w:bCs/>
                 <w:sz w:val="20"/>
@@ -462,6 +427,43 @@
               </w:rPr>
               <w:t>break</w:t>
             </w:r>
+          </w:p>
+          <w:p>
+            <w:pPr>
+              <w:rPr>
+                <w:rFonts w:asciiTheme="majorHAnsi" w:hAnsiTheme="majorHAnsi" w:cstheme="majorHAnsi"/>
+                <w:sz w:val="20"/>
+                <w:szCs w:val="20"/>
+              </w:rPr>
+            </w:pPr>
+            <w:r>
+              <w:rPr>
+                <w:rFonts w:asciiTheme="majorHAnsi" w:hAnsiTheme="majorHAnsi" w:cstheme="majorHAnsi"/>
+                <w:sz w:val="20"/>
+                <w:szCs w:val="20"/>
+              </w:rPr>
+              <w:t xml:space="preserve">int </w:t>
+            </w:r>
+            <w:proofErr w:type="spellStart"/>
+            <w:r>
+              <w:rPr>
+                <w:rFonts w:asciiTheme="majorHAnsi" w:hAnsiTheme="majorHAnsi" w:cstheme="majorHAnsi"/>
+                <w:sz w:val="20"/>
+                <w:szCs w:val="20"/>
+              </w:rPr>
+              <w:t>tempHoldL</w:t>
+            </w:r>
+            <w:proofErr w:type="spellEnd"/>
+            <w:r>
+              <w:rPr>
+                <w:rFonts w:asciiTheme="majorHAnsi" w:hAnsiTheme="majorHAnsi" w:cstheme="majorHAnsi"/>
+                <w:sz w:val="20"/>
+                <w:szCs w:val="20"/>
+              </w:rPr>
+              <w:t xml:space="preserve"> = </w:t>
+            </w:r>
+            <w:bookmarkStart w:id="0" w:name="_GoBack"/>
+            <w:bookmarkEnd w:id="0"/>
           </w:p>
           <w:p>
             <w:pPr>
@@ -1874,17 +1876,7 @@
           <w:sz w:val="22"/>
           <w:szCs w:val="22"/>
         </w:rPr>
-        <w:t xml:space="preserve"> being an even number, the time complexity of sort</w:t>
-      </w:r>
-      <w:bookmarkStart w:id="0" w:name="_GoBack"/>
-      <w:bookmarkEnd w:id="0"/>
-      <w:r>
-        <w:rPr>
-          <w:rFonts w:asciiTheme="majorHAnsi" w:hAnsiTheme="majorHAnsi" w:cstheme="majorHAnsi"/>
-          <w:sz w:val="22"/>
-          <w:szCs w:val="22"/>
-        </w:rPr>
-        <w:t>OfSort is</w:t>
+        <w:t xml:space="preserve"> being an even number, the time complexity of sortOfSort is</w:t>
       </w:r>
       <w:r>
         <w:rPr>
@@ -1966,17 +1958,7 @@
           <w:sz w:val="22"/>
           <w:szCs w:val="22"/>
         </w:rPr>
-        <w:t>n</w:t>
-      </w:r>
-      <w:r>
-        <w:rPr>
-          <w:rFonts w:asciiTheme="majorHAnsi" w:hAnsiTheme="majorHAnsi" w:cstheme="majorHAnsi"/>
-          <w:b/>
-          <w:bCs/>
-          <w:sz w:val="22"/>
-          <w:szCs w:val="22"/>
-        </w:rPr>
-        <w:t xml:space="preserve"> </w:t>
+        <w:t xml:space="preserve">n </w:t>
       </w:r>
       <w:r>
         <w:rPr>

</xml_diff>

<commit_message>
added headers to word document
</commit_message>
<xml_diff>
--- a/java/Gonzalez-PaulieJo-Week7.docx
+++ b/java/Gonzalez-PaulieJo-Week7.docx
@@ -462,8 +462,6 @@
               </w:rPr>
               <w:t xml:space="preserve"> = </w:t>
             </w:r>
-            <w:bookmarkStart w:id="0" w:name="_GoBack"/>
-            <w:bookmarkEnd w:id="0"/>
           </w:p>
           <w:p>
             <w:pPr>
@@ -704,7 +702,7 @@
       </w:tblPr>
       <w:tblGrid>
         <w:gridCol w:w="1713"/>
-        <w:gridCol w:w="1713"/>
+        <w:gridCol w:w="2512"/>
       </w:tblGrid>
       <w:tr>
         <w:trPr>
@@ -734,7 +732,7 @@
         </w:tc>
         <w:tc>
           <w:tcPr>
-            <w:tcW w:w="1713" w:type="dxa"/>
+            <w:tcW w:w="2512" w:type="dxa"/>
           </w:tcPr>
           <w:p>
             <w:pPr>
@@ -832,7 +830,7 @@
         </w:tc>
         <w:tc>
           <w:tcPr>
-            <w:tcW w:w="1713" w:type="dxa"/>
+            <w:tcW w:w="2512" w:type="dxa"/>
           </w:tcPr>
           <w:p>
             <w:pPr>
@@ -905,6 +903,10 @@
             <w:pPr>
               <w:rPr>
                 <w:rFonts w:asciiTheme="majorHAnsi" w:hAnsiTheme="majorHAnsi" w:cstheme="majorHAnsi"/>
+                <w:b/>
+                <w:bCs/>
+                <w:i/>
+                <w:iCs/>
                 <w:sz w:val="20"/>
                 <w:szCs w:val="20"/>
               </w:rPr>
@@ -917,19 +919,57 @@
               </w:rPr>
               <w:t>max =</w:t>
             </w:r>
-          </w:p>
-          <w:p>
-            <w:pPr>
-              <w:rPr>
-                <w:rFonts w:asciiTheme="majorHAnsi" w:hAnsiTheme="majorHAnsi" w:cstheme="majorHAnsi"/>
-                <w:sz w:val="20"/>
-                <w:szCs w:val="20"/>
-              </w:rPr>
-            </w:pPr>
+            <w:r>
+              <w:rPr>
+                <w:rFonts w:asciiTheme="majorHAnsi" w:hAnsiTheme="majorHAnsi" w:cstheme="majorHAnsi"/>
+                <w:sz w:val="20"/>
+                <w:szCs w:val="20"/>
+              </w:rPr>
+              <w:t xml:space="preserve"> </w:t>
+            </w:r>
             <w:proofErr w:type="spellStart"/>
             <w:r>
               <w:rPr>
                 <w:rFonts w:asciiTheme="majorHAnsi" w:hAnsiTheme="majorHAnsi" w:cstheme="majorHAnsi"/>
+                <w:b/>
+                <w:bCs/>
+                <w:i/>
+                <w:iCs/>
+                <w:sz w:val="20"/>
+                <w:szCs w:val="20"/>
+              </w:rPr>
+              <w:t>findMax</w:t>
+            </w:r>
+            <w:proofErr w:type="spellEnd"/>
+            <w:r>
+              <w:rPr>
+                <w:rFonts w:asciiTheme="majorHAnsi" w:hAnsiTheme="majorHAnsi" w:cstheme="majorHAnsi"/>
+                <w:b/>
+                <w:bCs/>
+                <w:i/>
+                <w:iCs/>
+                <w:sz w:val="20"/>
+                <w:szCs w:val="20"/>
+              </w:rPr>
+              <w:t>()</w:t>
+            </w:r>
+          </w:p>
+          <w:p>
+            <w:pPr>
+              <w:rPr>
+                <w:rFonts w:asciiTheme="majorHAnsi" w:hAnsiTheme="majorHAnsi" w:cstheme="majorHAnsi"/>
+                <w:b/>
+                <w:bCs/>
+                <w:i/>
+                <w:iCs/>
+                <w:sz w:val="20"/>
+                <w:szCs w:val="20"/>
+              </w:rPr>
+            </w:pPr>
+            <w:proofErr w:type="spellStart"/>
+            <w:r>
+              <w:rPr>
+                <w:rFonts w:asciiTheme="majorHAnsi" w:hAnsiTheme="majorHAnsi" w:cstheme="majorHAnsi"/>
                 <w:sz w:val="20"/>
                 <w:szCs w:val="20"/>
               </w:rPr>
@@ -943,6 +983,52 @@
                 <w:szCs w:val="20"/>
               </w:rPr>
               <w:t xml:space="preserve"> =</w:t>
+            </w:r>
+            <w:r>
+              <w:rPr>
+                <w:rFonts w:asciiTheme="majorHAnsi" w:hAnsiTheme="majorHAnsi" w:cstheme="majorHAnsi"/>
+                <w:sz w:val="20"/>
+                <w:szCs w:val="20"/>
+              </w:rPr>
+              <w:t xml:space="preserve"> </w:t>
+            </w:r>
+            <w:proofErr w:type="spellStart"/>
+            <w:r>
+              <w:rPr>
+                <w:rFonts w:asciiTheme="majorHAnsi" w:hAnsiTheme="majorHAnsi" w:cstheme="majorHAnsi"/>
+                <w:b/>
+                <w:bCs/>
+                <w:i/>
+                <w:iCs/>
+                <w:sz w:val="20"/>
+                <w:szCs w:val="20"/>
+              </w:rPr>
+              <w:t>find</w:t>
+            </w:r>
+            <w:r>
+              <w:rPr>
+                <w:rFonts w:asciiTheme="majorHAnsi" w:hAnsiTheme="majorHAnsi" w:cstheme="majorHAnsi"/>
+                <w:b/>
+                <w:bCs/>
+                <w:i/>
+                <w:iCs/>
+                <w:sz w:val="20"/>
+                <w:szCs w:val="20"/>
+              </w:rPr>
+              <w:t>IndexOfMax</w:t>
+            </w:r>
+            <w:proofErr w:type="spellEnd"/>
+            <w:r>
+              <w:rPr>
+                <w:rFonts w:asciiTheme="majorHAnsi" w:hAnsiTheme="majorHAnsi" w:cstheme="majorHAnsi"/>
+                <w:b/>
+                <w:bCs/>
+                <w:i/>
+                <w:iCs/>
+                <w:sz w:val="20"/>
+                <w:szCs w:val="20"/>
+              </w:rPr>
+              <w:t>()</w:t>
             </w:r>
           </w:p>
           <w:p>
@@ -1159,7 +1245,7 @@
         </w:tc>
         <w:tc>
           <w:tcPr>
-            <w:tcW w:w="1713" w:type="dxa"/>
+            <w:tcW w:w="2512" w:type="dxa"/>
           </w:tcPr>
           <w:p>
             <w:pPr>
@@ -1249,7 +1335,7 @@
       </w:tblPr>
       <w:tblGrid>
         <w:gridCol w:w="1713"/>
-        <w:gridCol w:w="1713"/>
+        <w:gridCol w:w="2602"/>
       </w:tblGrid>
       <w:tr>
         <w:trPr>
@@ -1279,7 +1365,7 @@
         </w:tc>
         <w:tc>
           <w:tcPr>
-            <w:tcW w:w="1713" w:type="dxa"/>
+            <w:tcW w:w="2602" w:type="dxa"/>
           </w:tcPr>
           <w:p>
             <w:pPr>
@@ -1353,7 +1439,7 @@
         </w:tc>
         <w:tc>
           <w:tcPr>
-            <w:tcW w:w="1713" w:type="dxa"/>
+            <w:tcW w:w="2602" w:type="dxa"/>
           </w:tcPr>
           <w:p>
             <w:pPr>
@@ -1418,6 +1504,10 @@
             <w:pPr>
               <w:rPr>
                 <w:rFonts w:asciiTheme="majorHAnsi" w:hAnsiTheme="majorHAnsi" w:cstheme="majorHAnsi"/>
+                <w:b/>
+                <w:bCs/>
+                <w:i/>
+                <w:iCs/>
                 <w:sz w:val="20"/>
                 <w:szCs w:val="20"/>
               </w:rPr>
@@ -1430,19 +1520,57 @@
               </w:rPr>
               <w:t>max =</w:t>
             </w:r>
-          </w:p>
-          <w:p>
-            <w:pPr>
-              <w:rPr>
-                <w:rFonts w:asciiTheme="majorHAnsi" w:hAnsiTheme="majorHAnsi" w:cstheme="majorHAnsi"/>
-                <w:sz w:val="20"/>
-                <w:szCs w:val="20"/>
-              </w:rPr>
-            </w:pPr>
+            <w:r>
+              <w:rPr>
+                <w:rFonts w:asciiTheme="majorHAnsi" w:hAnsiTheme="majorHAnsi" w:cstheme="majorHAnsi"/>
+                <w:sz w:val="20"/>
+                <w:szCs w:val="20"/>
+              </w:rPr>
+              <w:t xml:space="preserve"> </w:t>
+            </w:r>
             <w:proofErr w:type="spellStart"/>
             <w:r>
               <w:rPr>
                 <w:rFonts w:asciiTheme="majorHAnsi" w:hAnsiTheme="majorHAnsi" w:cstheme="majorHAnsi"/>
+                <w:b/>
+                <w:bCs/>
+                <w:i/>
+                <w:iCs/>
+                <w:sz w:val="20"/>
+                <w:szCs w:val="20"/>
+              </w:rPr>
+              <w:t>findMax</w:t>
+            </w:r>
+            <w:proofErr w:type="spellEnd"/>
+            <w:r>
+              <w:rPr>
+                <w:rFonts w:asciiTheme="majorHAnsi" w:hAnsiTheme="majorHAnsi" w:cstheme="majorHAnsi"/>
+                <w:b/>
+                <w:bCs/>
+                <w:i/>
+                <w:iCs/>
+                <w:sz w:val="20"/>
+                <w:szCs w:val="20"/>
+              </w:rPr>
+              <w:t>()</w:t>
+            </w:r>
+          </w:p>
+          <w:p>
+            <w:pPr>
+              <w:rPr>
+                <w:rFonts w:asciiTheme="majorHAnsi" w:hAnsiTheme="majorHAnsi" w:cstheme="majorHAnsi"/>
+                <w:b/>
+                <w:bCs/>
+                <w:i/>
+                <w:iCs/>
+                <w:sz w:val="20"/>
+                <w:szCs w:val="20"/>
+              </w:rPr>
+            </w:pPr>
+            <w:proofErr w:type="spellStart"/>
+            <w:r>
+              <w:rPr>
+                <w:rFonts w:asciiTheme="majorHAnsi" w:hAnsiTheme="majorHAnsi" w:cstheme="majorHAnsi"/>
                 <w:sz w:val="20"/>
                 <w:szCs w:val="20"/>
               </w:rPr>
@@ -1456,6 +1584,52 @@
                 <w:szCs w:val="20"/>
               </w:rPr>
               <w:t xml:space="preserve"> =</w:t>
+            </w:r>
+            <w:r>
+              <w:rPr>
+                <w:rFonts w:asciiTheme="majorHAnsi" w:hAnsiTheme="majorHAnsi" w:cstheme="majorHAnsi"/>
+                <w:sz w:val="20"/>
+                <w:szCs w:val="20"/>
+              </w:rPr>
+              <w:t xml:space="preserve"> </w:t>
+            </w:r>
+            <w:proofErr w:type="spellStart"/>
+            <w:r>
+              <w:rPr>
+                <w:rFonts w:asciiTheme="majorHAnsi" w:hAnsiTheme="majorHAnsi" w:cstheme="majorHAnsi"/>
+                <w:b/>
+                <w:bCs/>
+                <w:i/>
+                <w:iCs/>
+                <w:sz w:val="20"/>
+                <w:szCs w:val="20"/>
+              </w:rPr>
+              <w:t>find</w:t>
+            </w:r>
+            <w:r>
+              <w:rPr>
+                <w:rFonts w:asciiTheme="majorHAnsi" w:hAnsiTheme="majorHAnsi" w:cstheme="majorHAnsi"/>
+                <w:b/>
+                <w:bCs/>
+                <w:i/>
+                <w:iCs/>
+                <w:sz w:val="20"/>
+                <w:szCs w:val="20"/>
+              </w:rPr>
+              <w:t>IndexOfMax</w:t>
+            </w:r>
+            <w:proofErr w:type="spellEnd"/>
+            <w:r>
+              <w:rPr>
+                <w:rFonts w:asciiTheme="majorHAnsi" w:hAnsiTheme="majorHAnsi" w:cstheme="majorHAnsi"/>
+                <w:b/>
+                <w:bCs/>
+                <w:i/>
+                <w:iCs/>
+                <w:sz w:val="20"/>
+                <w:szCs w:val="20"/>
+              </w:rPr>
+              <w:t>()</w:t>
             </w:r>
           </w:p>
           <w:p>
@@ -1696,7 +1870,7 @@
         </w:tc>
         <w:tc>
           <w:tcPr>
-            <w:tcW w:w="1713" w:type="dxa"/>
+            <w:tcW w:w="2602" w:type="dxa"/>
           </w:tcPr>
           <w:p>
             <w:pPr>
@@ -2026,6 +2200,962 @@
         </w:rPr>
         <w:t>.</w:t>
       </w:r>
+    </w:p>
+    <w:p>
+      <w:pPr>
+        <w:rPr>
+          <w:rFonts w:asciiTheme="majorHAnsi" w:hAnsiTheme="majorHAnsi" w:cstheme="majorHAnsi"/>
+          <w:sz w:val="22"/>
+          <w:szCs w:val="22"/>
+        </w:rPr>
+      </w:pPr>
+    </w:p>
+    <w:p>
+      <w:pPr>
+        <w:pStyle w:val="Heading1"/>
+      </w:pPr>
+      <w:r>
+        <w:t xml:space="preserve">Performance: </w:t>
+      </w:r>
+      <w:proofErr w:type="spellStart"/>
+      <w:r>
+        <w:t>findMax</w:t>
+      </w:r>
+      <w:proofErr w:type="spellEnd"/>
+      <w:r>
+        <w:t xml:space="preserve"> and </w:t>
+      </w:r>
+      <w:proofErr w:type="spellStart"/>
+      <w:r>
+        <w:t>find</w:t>
+      </w:r>
+      <w:r>
+        <w:t>IndexOfMax</w:t>
+      </w:r>
+      <w:proofErr w:type="spellEnd"/>
+      <w:r>
+        <w:t xml:space="preserve"> Methods</w:t>
+      </w:r>
+    </w:p>
+    <w:p/>
+    <w:p>
+      <w:pPr>
+        <w:rPr>
+          <w:rFonts w:asciiTheme="majorHAnsi" w:hAnsiTheme="majorHAnsi" w:cstheme="majorHAnsi"/>
+          <w:sz w:val="22"/>
+          <w:szCs w:val="22"/>
+        </w:rPr>
+      </w:pPr>
+      <w:r>
+        <w:rPr>
+          <w:rFonts w:asciiTheme="majorHAnsi" w:hAnsiTheme="majorHAnsi" w:cstheme="majorHAnsi"/>
+          <w:sz w:val="22"/>
+          <w:szCs w:val="22"/>
+        </w:rPr>
+        <w:t>During my analysis, I also had to account for the helper methods that I used in my sortOfSort method.</w:t>
+      </w:r>
+    </w:p>
+    <w:p/>
+    <w:p>
+      <w:pPr>
+        <w:rPr>
+          <w:rFonts w:asciiTheme="majorHAnsi" w:hAnsiTheme="majorHAnsi" w:cstheme="majorHAnsi"/>
+          <w:b/>
+          <w:bCs/>
+          <w:i/>
+          <w:iCs/>
+        </w:rPr>
+      </w:pPr>
+      <w:proofErr w:type="spellStart"/>
+      <w:r>
+        <w:rPr>
+          <w:rFonts w:asciiTheme="majorHAnsi" w:hAnsiTheme="majorHAnsi" w:cstheme="majorHAnsi"/>
+          <w:b/>
+          <w:bCs/>
+          <w:i/>
+          <w:iCs/>
+        </w:rPr>
+        <w:t>findMax</w:t>
+      </w:r>
+      <w:proofErr w:type="spellEnd"/>
+      <w:r>
+        <w:rPr>
+          <w:rFonts w:asciiTheme="majorHAnsi" w:hAnsiTheme="majorHAnsi" w:cstheme="majorHAnsi"/>
+          <w:b/>
+          <w:bCs/>
+          <w:i/>
+          <w:iCs/>
+        </w:rPr>
+        <w:t xml:space="preserve"> Method:</w:t>
+      </w:r>
+    </w:p>
+    <w:tbl>
+      <w:tblPr>
+        <w:tblStyle w:val="TableGrid"/>
+        <w:tblW w:w="0" w:type="auto"/>
+        <w:tblLook w:val="04A0" w:firstRow="1" w:lastRow="0" w:firstColumn="1" w:lastColumn="0" w:noHBand="0" w:noVBand="1"/>
+      </w:tblPr>
+      <w:tblGrid>
+        <w:gridCol w:w="1713"/>
+        <w:gridCol w:w="2152"/>
+      </w:tblGrid>
+      <w:tr>
+        <w:trPr>
+          <w:trHeight w:val="80"/>
+        </w:trPr>
+        <w:tc>
+          <w:tcPr>
+            <w:tcW w:w="1713" w:type="dxa"/>
+          </w:tcPr>
+          <w:p>
+            <w:pPr>
+              <w:rPr>
+                <w:rFonts w:asciiTheme="majorHAnsi" w:hAnsiTheme="majorHAnsi" w:cstheme="majorHAnsi"/>
+                <w:sz w:val="22"/>
+                <w:szCs w:val="22"/>
+              </w:rPr>
+            </w:pPr>
+            <w:r>
+              <w:rPr>
+                <w:rFonts w:asciiTheme="majorHAnsi" w:hAnsiTheme="majorHAnsi" w:cstheme="majorHAnsi"/>
+                <w:sz w:val="22"/>
+                <w:szCs w:val="22"/>
+              </w:rPr>
+              <w:t>once</w:t>
+            </w:r>
+          </w:p>
+        </w:tc>
+        <w:tc>
+          <w:tcPr>
+            <w:tcW w:w="2152" w:type="dxa"/>
+          </w:tcPr>
+          <w:p>
+            <w:pPr>
+              <w:rPr>
+                <w:rFonts w:asciiTheme="majorHAnsi" w:hAnsiTheme="majorHAnsi" w:cstheme="majorHAnsi"/>
+                <w:sz w:val="22"/>
+                <w:szCs w:val="22"/>
+              </w:rPr>
+            </w:pPr>
+            <w:r>
+              <w:rPr>
+                <w:rFonts w:asciiTheme="majorHAnsi" w:hAnsiTheme="majorHAnsi" w:cstheme="majorHAnsi"/>
+                <w:sz w:val="22"/>
+                <w:szCs w:val="22"/>
+              </w:rPr>
+              <w:t>repeating</w:t>
+            </w:r>
+          </w:p>
+        </w:tc>
+      </w:tr>
+      <w:tr>
+        <w:trPr>
+          <w:trHeight w:val="989"/>
+        </w:trPr>
+        <w:tc>
+          <w:tcPr>
+            <w:tcW w:w="1713" w:type="dxa"/>
+          </w:tcPr>
+          <w:p>
+            <w:pPr>
+              <w:rPr>
+                <w:rFonts w:asciiTheme="majorHAnsi" w:hAnsiTheme="majorHAnsi" w:cstheme="majorHAnsi"/>
+                <w:sz w:val="20"/>
+                <w:szCs w:val="20"/>
+              </w:rPr>
+            </w:pPr>
+            <w:r>
+              <w:rPr>
+                <w:rFonts w:asciiTheme="majorHAnsi" w:hAnsiTheme="majorHAnsi" w:cstheme="majorHAnsi"/>
+                <w:sz w:val="20"/>
+                <w:szCs w:val="20"/>
+              </w:rPr>
+              <w:t>int max = -1000</w:t>
+            </w:r>
+          </w:p>
+          <w:p>
+            <w:pPr>
+              <w:rPr>
+                <w:rFonts w:asciiTheme="majorHAnsi" w:hAnsiTheme="majorHAnsi" w:cstheme="majorHAnsi"/>
+                <w:sz w:val="20"/>
+                <w:szCs w:val="20"/>
+              </w:rPr>
+            </w:pPr>
+            <w:r>
+              <w:rPr>
+                <w:rFonts w:asciiTheme="majorHAnsi" w:hAnsiTheme="majorHAnsi" w:cstheme="majorHAnsi"/>
+                <w:sz w:val="20"/>
+                <w:szCs w:val="20"/>
+              </w:rPr>
+              <w:t xml:space="preserve">int </w:t>
+            </w:r>
+            <w:proofErr w:type="spellStart"/>
+            <w:r>
+              <w:rPr>
+                <w:rFonts w:asciiTheme="majorHAnsi" w:hAnsiTheme="majorHAnsi" w:cstheme="majorHAnsi"/>
+                <w:sz w:val="20"/>
+                <w:szCs w:val="20"/>
+              </w:rPr>
+              <w:t>i</w:t>
+            </w:r>
+            <w:proofErr w:type="spellEnd"/>
+            <w:r>
+              <w:rPr>
+                <w:rFonts w:asciiTheme="majorHAnsi" w:hAnsiTheme="majorHAnsi" w:cstheme="majorHAnsi"/>
+                <w:sz w:val="20"/>
+                <w:szCs w:val="20"/>
+              </w:rPr>
+              <w:t xml:space="preserve"> = left</w:t>
+            </w:r>
+          </w:p>
+          <w:p>
+            <w:pPr>
+              <w:rPr>
+                <w:rFonts w:asciiTheme="majorHAnsi" w:hAnsiTheme="majorHAnsi" w:cstheme="majorHAnsi"/>
+                <w:sz w:val="20"/>
+                <w:szCs w:val="20"/>
+              </w:rPr>
+            </w:pPr>
+            <w:proofErr w:type="spellStart"/>
+            <w:r>
+              <w:rPr>
+                <w:rFonts w:asciiTheme="majorHAnsi" w:hAnsiTheme="majorHAnsi" w:cstheme="majorHAnsi"/>
+                <w:sz w:val="20"/>
+                <w:szCs w:val="20"/>
+              </w:rPr>
+              <w:t>i</w:t>
+            </w:r>
+            <w:proofErr w:type="spellEnd"/>
+            <w:r>
+              <w:rPr>
+                <w:rFonts w:asciiTheme="majorHAnsi" w:hAnsiTheme="majorHAnsi" w:cstheme="majorHAnsi"/>
+                <w:sz w:val="20"/>
+                <w:szCs w:val="20"/>
+              </w:rPr>
+              <w:t xml:space="preserve"> &lt;= right</w:t>
+            </w:r>
+          </w:p>
+          <w:p>
+            <w:pPr>
+              <w:rPr>
+                <w:rFonts w:asciiTheme="majorHAnsi" w:hAnsiTheme="majorHAnsi" w:cstheme="majorHAnsi"/>
+                <w:sz w:val="20"/>
+                <w:szCs w:val="20"/>
+              </w:rPr>
+            </w:pPr>
+            <w:r>
+              <w:rPr>
+                <w:rFonts w:asciiTheme="majorHAnsi" w:hAnsiTheme="majorHAnsi" w:cstheme="majorHAnsi"/>
+                <w:sz w:val="20"/>
+                <w:szCs w:val="20"/>
+              </w:rPr>
+              <w:t>return max</w:t>
+            </w:r>
+          </w:p>
+        </w:tc>
+        <w:tc>
+          <w:tcPr>
+            <w:tcW w:w="2152" w:type="dxa"/>
+          </w:tcPr>
+          <w:p>
+            <w:pPr>
+              <w:rPr>
+                <w:rFonts w:asciiTheme="majorHAnsi" w:hAnsiTheme="majorHAnsi" w:cstheme="majorHAnsi"/>
+                <w:sz w:val="20"/>
+                <w:szCs w:val="20"/>
+              </w:rPr>
+            </w:pPr>
+            <w:proofErr w:type="spellStart"/>
+            <w:r>
+              <w:rPr>
+                <w:rFonts w:asciiTheme="majorHAnsi" w:hAnsiTheme="majorHAnsi" w:cstheme="majorHAnsi"/>
+                <w:sz w:val="20"/>
+                <w:szCs w:val="20"/>
+              </w:rPr>
+              <w:t>i</w:t>
+            </w:r>
+            <w:proofErr w:type="spellEnd"/>
+            <w:r>
+              <w:rPr>
+                <w:rFonts w:asciiTheme="majorHAnsi" w:hAnsiTheme="majorHAnsi" w:cstheme="majorHAnsi"/>
+                <w:sz w:val="20"/>
+                <w:szCs w:val="20"/>
+              </w:rPr>
+              <w:t xml:space="preserve"> &lt;= right</w:t>
+            </w:r>
+          </w:p>
+          <w:p>
+            <w:pPr>
+              <w:rPr>
+                <w:rFonts w:asciiTheme="majorHAnsi" w:hAnsiTheme="majorHAnsi" w:cstheme="majorHAnsi"/>
+                <w:sz w:val="20"/>
+                <w:szCs w:val="20"/>
+              </w:rPr>
+            </w:pPr>
+            <w:r>
+              <w:rPr>
+                <w:rFonts w:asciiTheme="majorHAnsi" w:hAnsiTheme="majorHAnsi" w:cstheme="majorHAnsi"/>
+                <w:sz w:val="20"/>
+                <w:szCs w:val="20"/>
+              </w:rPr>
+              <w:t>if()</w:t>
+            </w:r>
+          </w:p>
+          <w:p>
+            <w:pPr>
+              <w:rPr>
+                <w:rFonts w:asciiTheme="majorHAnsi" w:hAnsiTheme="majorHAnsi" w:cstheme="majorHAnsi"/>
+                <w:sz w:val="20"/>
+                <w:szCs w:val="20"/>
+              </w:rPr>
+            </w:pPr>
+            <w:r>
+              <w:rPr>
+                <w:rFonts w:asciiTheme="majorHAnsi" w:hAnsiTheme="majorHAnsi" w:cstheme="majorHAnsi"/>
+                <w:sz w:val="20"/>
+                <w:szCs w:val="20"/>
+              </w:rPr>
+              <w:t>max =</w:t>
+            </w:r>
+          </w:p>
+          <w:p>
+            <w:pPr>
+              <w:rPr>
+                <w:rFonts w:asciiTheme="majorHAnsi" w:hAnsiTheme="majorHAnsi" w:cstheme="majorHAnsi"/>
+                <w:sz w:val="20"/>
+                <w:szCs w:val="20"/>
+              </w:rPr>
+            </w:pPr>
+            <w:proofErr w:type="spellStart"/>
+            <w:r>
+              <w:rPr>
+                <w:rFonts w:asciiTheme="majorHAnsi" w:hAnsiTheme="majorHAnsi" w:cstheme="majorHAnsi"/>
+                <w:sz w:val="20"/>
+                <w:szCs w:val="20"/>
+              </w:rPr>
+              <w:t>i</w:t>
+            </w:r>
+            <w:proofErr w:type="spellEnd"/>
+            <w:r>
+              <w:rPr>
+                <w:rFonts w:asciiTheme="majorHAnsi" w:hAnsiTheme="majorHAnsi" w:cstheme="majorHAnsi"/>
+                <w:sz w:val="20"/>
+                <w:szCs w:val="20"/>
+              </w:rPr>
+              <w:t>++</w:t>
+            </w:r>
+          </w:p>
+          <w:p>
+            <w:pPr>
+              <w:rPr>
+                <w:rFonts w:asciiTheme="majorHAnsi" w:hAnsiTheme="majorHAnsi" w:cstheme="majorHAnsi"/>
+                <w:sz w:val="20"/>
+                <w:szCs w:val="20"/>
+              </w:rPr>
+            </w:pPr>
+          </w:p>
+        </w:tc>
+      </w:tr>
+      <w:tr>
+        <w:trPr>
+          <w:trHeight w:val="251"/>
+        </w:trPr>
+        <w:tc>
+          <w:tcPr>
+            <w:tcW w:w="1713" w:type="dxa"/>
+          </w:tcPr>
+          <w:p>
+            <w:pPr>
+              <w:rPr>
+                <w:rFonts w:asciiTheme="majorHAnsi" w:hAnsiTheme="majorHAnsi" w:cstheme="majorHAnsi"/>
+                <w:sz w:val="20"/>
+                <w:szCs w:val="20"/>
+              </w:rPr>
+            </w:pPr>
+            <w:r>
+              <w:rPr>
+                <w:rFonts w:asciiTheme="majorHAnsi" w:hAnsiTheme="majorHAnsi" w:cstheme="majorHAnsi"/>
+                <w:sz w:val="20"/>
+                <w:szCs w:val="20"/>
+              </w:rPr>
+              <w:t>5 instructions     +</w:t>
+            </w:r>
+          </w:p>
+        </w:tc>
+        <w:tc>
+          <w:tcPr>
+            <w:tcW w:w="2152" w:type="dxa"/>
+          </w:tcPr>
+          <w:p>
+            <w:pPr>
+              <w:rPr>
+                <w:rFonts w:asciiTheme="majorHAnsi" w:hAnsiTheme="majorHAnsi" w:cstheme="majorHAnsi"/>
+                <w:sz w:val="20"/>
+                <w:szCs w:val="20"/>
+              </w:rPr>
+            </w:pPr>
+            <w:r>
+              <w:rPr>
+                <w:rFonts w:asciiTheme="majorHAnsi" w:hAnsiTheme="majorHAnsi" w:cstheme="majorHAnsi"/>
+                <w:sz w:val="20"/>
+                <w:szCs w:val="20"/>
+              </w:rPr>
+              <w:t xml:space="preserve">4*(right </w:t>
+            </w:r>
+            <w:r>
+              <w:rPr>
+                <w:rFonts w:asciiTheme="majorHAnsi" w:hAnsiTheme="majorHAnsi" w:cstheme="majorHAnsi"/>
+                <w:sz w:val="20"/>
+                <w:szCs w:val="20"/>
+              </w:rPr>
+              <w:t xml:space="preserve">+1 </w:t>
+            </w:r>
+            <w:r>
+              <w:rPr>
+                <w:rFonts w:asciiTheme="majorHAnsi" w:hAnsiTheme="majorHAnsi" w:cstheme="majorHAnsi"/>
+                <w:sz w:val="20"/>
+                <w:szCs w:val="20"/>
+              </w:rPr>
+              <w:t>– left)</w:t>
+            </w:r>
+          </w:p>
+        </w:tc>
+      </w:tr>
+    </w:tbl>
+    <w:p>
+      <w:pPr>
+        <w:rPr>
+          <w:b/>
+          <w:bCs/>
+        </w:rPr>
+      </w:pPr>
+      <w:r>
+        <w:rPr>
+          <w:b/>
+          <w:bCs/>
+        </w:rPr>
+        <w:t xml:space="preserve">= </w:t>
+      </w:r>
+    </w:p>
+    <w:p>
+      <w:pPr>
+        <w:rPr>
+          <w:b/>
+          <w:bCs/>
+        </w:rPr>
+      </w:pPr>
+    </w:p>
+    <w:p>
+      <w:pPr>
+        <w:rPr>
+          <w:rFonts w:asciiTheme="majorHAnsi" w:hAnsiTheme="majorHAnsi" w:cstheme="majorHAnsi"/>
+          <w:b/>
+          <w:bCs/>
+          <w:i/>
+          <w:iCs/>
+        </w:rPr>
+      </w:pPr>
+      <w:proofErr w:type="spellStart"/>
+      <w:r>
+        <w:rPr>
+          <w:rFonts w:asciiTheme="majorHAnsi" w:hAnsiTheme="majorHAnsi" w:cstheme="majorHAnsi"/>
+          <w:b/>
+          <w:bCs/>
+          <w:i/>
+          <w:iCs/>
+        </w:rPr>
+        <w:t>find</w:t>
+      </w:r>
+      <w:r>
+        <w:rPr>
+          <w:rFonts w:asciiTheme="majorHAnsi" w:hAnsiTheme="majorHAnsi" w:cstheme="majorHAnsi"/>
+          <w:b/>
+          <w:bCs/>
+          <w:i/>
+          <w:iCs/>
+        </w:rPr>
+        <w:t>IndexOfMax</w:t>
+      </w:r>
+      <w:proofErr w:type="spellEnd"/>
+      <w:r>
+        <w:rPr>
+          <w:rFonts w:asciiTheme="majorHAnsi" w:hAnsiTheme="majorHAnsi" w:cstheme="majorHAnsi"/>
+          <w:b/>
+          <w:bCs/>
+          <w:i/>
+          <w:iCs/>
+        </w:rPr>
+        <w:t xml:space="preserve"> Method:</w:t>
+      </w:r>
+    </w:p>
+    <w:tbl>
+      <w:tblPr>
+        <w:tblStyle w:val="TableGrid"/>
+        <w:tblW w:w="0" w:type="auto"/>
+        <w:tblLook w:val="04A0" w:firstRow="1" w:lastRow="0" w:firstColumn="1" w:lastColumn="0" w:noHBand="0" w:noVBand="1"/>
+      </w:tblPr>
+      <w:tblGrid>
+        <w:gridCol w:w="1713"/>
+        <w:gridCol w:w="2152"/>
+      </w:tblGrid>
+      <w:tr>
+        <w:trPr>
+          <w:trHeight w:val="80"/>
+        </w:trPr>
+        <w:tc>
+          <w:tcPr>
+            <w:tcW w:w="1713" w:type="dxa"/>
+          </w:tcPr>
+          <w:p>
+            <w:pPr>
+              <w:rPr>
+                <w:rFonts w:asciiTheme="majorHAnsi" w:hAnsiTheme="majorHAnsi" w:cstheme="majorHAnsi"/>
+                <w:sz w:val="22"/>
+                <w:szCs w:val="22"/>
+              </w:rPr>
+            </w:pPr>
+            <w:r>
+              <w:rPr>
+                <w:rFonts w:asciiTheme="majorHAnsi" w:hAnsiTheme="majorHAnsi" w:cstheme="majorHAnsi"/>
+                <w:sz w:val="22"/>
+                <w:szCs w:val="22"/>
+              </w:rPr>
+              <w:t>once</w:t>
+            </w:r>
+          </w:p>
+        </w:tc>
+        <w:tc>
+          <w:tcPr>
+            <w:tcW w:w="2152" w:type="dxa"/>
+          </w:tcPr>
+          <w:p>
+            <w:pPr>
+              <w:rPr>
+                <w:rFonts w:asciiTheme="majorHAnsi" w:hAnsiTheme="majorHAnsi" w:cstheme="majorHAnsi"/>
+                <w:sz w:val="22"/>
+                <w:szCs w:val="22"/>
+              </w:rPr>
+            </w:pPr>
+            <w:r>
+              <w:rPr>
+                <w:rFonts w:asciiTheme="majorHAnsi" w:hAnsiTheme="majorHAnsi" w:cstheme="majorHAnsi"/>
+                <w:sz w:val="22"/>
+                <w:szCs w:val="22"/>
+              </w:rPr>
+              <w:t>repeating</w:t>
+            </w:r>
+          </w:p>
+        </w:tc>
+      </w:tr>
+      <w:tr>
+        <w:trPr>
+          <w:trHeight w:val="989"/>
+        </w:trPr>
+        <w:tc>
+          <w:tcPr>
+            <w:tcW w:w="1713" w:type="dxa"/>
+          </w:tcPr>
+          <w:p>
+            <w:pPr>
+              <w:rPr>
+                <w:rFonts w:asciiTheme="majorHAnsi" w:hAnsiTheme="majorHAnsi" w:cstheme="majorHAnsi"/>
+                <w:sz w:val="20"/>
+                <w:szCs w:val="20"/>
+              </w:rPr>
+            </w:pPr>
+            <w:r>
+              <w:rPr>
+                <w:rFonts w:asciiTheme="majorHAnsi" w:hAnsiTheme="majorHAnsi" w:cstheme="majorHAnsi"/>
+                <w:sz w:val="20"/>
+                <w:szCs w:val="20"/>
+              </w:rPr>
+              <w:t>int max = -1000</w:t>
+            </w:r>
+          </w:p>
+          <w:p>
+            <w:pPr>
+              <w:rPr>
+                <w:rFonts w:asciiTheme="majorHAnsi" w:hAnsiTheme="majorHAnsi" w:cstheme="majorHAnsi"/>
+                <w:sz w:val="20"/>
+                <w:szCs w:val="20"/>
+              </w:rPr>
+            </w:pPr>
+            <w:r>
+              <w:rPr>
+                <w:rFonts w:asciiTheme="majorHAnsi" w:hAnsiTheme="majorHAnsi" w:cstheme="majorHAnsi"/>
+                <w:sz w:val="20"/>
+                <w:szCs w:val="20"/>
+              </w:rPr>
+              <w:t>int index = 0</w:t>
+            </w:r>
+          </w:p>
+          <w:p>
+            <w:pPr>
+              <w:rPr>
+                <w:rFonts w:asciiTheme="majorHAnsi" w:hAnsiTheme="majorHAnsi" w:cstheme="majorHAnsi"/>
+                <w:sz w:val="20"/>
+                <w:szCs w:val="20"/>
+              </w:rPr>
+            </w:pPr>
+            <w:r>
+              <w:rPr>
+                <w:rFonts w:asciiTheme="majorHAnsi" w:hAnsiTheme="majorHAnsi" w:cstheme="majorHAnsi"/>
+                <w:sz w:val="20"/>
+                <w:szCs w:val="20"/>
+              </w:rPr>
+              <w:t xml:space="preserve">int </w:t>
+            </w:r>
+            <w:proofErr w:type="spellStart"/>
+            <w:r>
+              <w:rPr>
+                <w:rFonts w:asciiTheme="majorHAnsi" w:hAnsiTheme="majorHAnsi" w:cstheme="majorHAnsi"/>
+                <w:sz w:val="20"/>
+                <w:szCs w:val="20"/>
+              </w:rPr>
+              <w:t>i</w:t>
+            </w:r>
+            <w:proofErr w:type="spellEnd"/>
+            <w:r>
+              <w:rPr>
+                <w:rFonts w:asciiTheme="majorHAnsi" w:hAnsiTheme="majorHAnsi" w:cstheme="majorHAnsi"/>
+                <w:sz w:val="20"/>
+                <w:szCs w:val="20"/>
+              </w:rPr>
+              <w:t xml:space="preserve"> = left</w:t>
+            </w:r>
+          </w:p>
+          <w:p>
+            <w:pPr>
+              <w:rPr>
+                <w:rFonts w:asciiTheme="majorHAnsi" w:hAnsiTheme="majorHAnsi" w:cstheme="majorHAnsi"/>
+                <w:sz w:val="20"/>
+                <w:szCs w:val="20"/>
+              </w:rPr>
+            </w:pPr>
+            <w:proofErr w:type="spellStart"/>
+            <w:r>
+              <w:rPr>
+                <w:rFonts w:asciiTheme="majorHAnsi" w:hAnsiTheme="majorHAnsi" w:cstheme="majorHAnsi"/>
+                <w:sz w:val="20"/>
+                <w:szCs w:val="20"/>
+              </w:rPr>
+              <w:t>i</w:t>
+            </w:r>
+            <w:proofErr w:type="spellEnd"/>
+            <w:r>
+              <w:rPr>
+                <w:rFonts w:asciiTheme="majorHAnsi" w:hAnsiTheme="majorHAnsi" w:cstheme="majorHAnsi"/>
+                <w:sz w:val="20"/>
+                <w:szCs w:val="20"/>
+              </w:rPr>
+              <w:t xml:space="preserve"> &lt;= right</w:t>
+            </w:r>
+          </w:p>
+          <w:p>
+            <w:pPr>
+              <w:rPr>
+                <w:rFonts w:asciiTheme="majorHAnsi" w:hAnsiTheme="majorHAnsi" w:cstheme="majorHAnsi"/>
+                <w:sz w:val="20"/>
+                <w:szCs w:val="20"/>
+              </w:rPr>
+            </w:pPr>
+            <w:r>
+              <w:rPr>
+                <w:rFonts w:asciiTheme="majorHAnsi" w:hAnsiTheme="majorHAnsi" w:cstheme="majorHAnsi"/>
+                <w:sz w:val="20"/>
+                <w:szCs w:val="20"/>
+              </w:rPr>
+              <w:t>if()</w:t>
+            </w:r>
+          </w:p>
+          <w:p>
+            <w:pPr>
+              <w:rPr>
+                <w:rFonts w:asciiTheme="majorHAnsi" w:hAnsiTheme="majorHAnsi" w:cstheme="majorHAnsi"/>
+                <w:sz w:val="20"/>
+                <w:szCs w:val="20"/>
+              </w:rPr>
+            </w:pPr>
+            <w:r>
+              <w:rPr>
+                <w:rFonts w:asciiTheme="majorHAnsi" w:hAnsiTheme="majorHAnsi" w:cstheme="majorHAnsi"/>
+                <w:sz w:val="20"/>
+                <w:szCs w:val="20"/>
+              </w:rPr>
+              <w:t xml:space="preserve">index = </w:t>
+            </w:r>
+          </w:p>
+          <w:p>
+            <w:pPr>
+              <w:rPr>
+                <w:rFonts w:asciiTheme="majorHAnsi" w:hAnsiTheme="majorHAnsi" w:cstheme="majorHAnsi"/>
+                <w:sz w:val="20"/>
+                <w:szCs w:val="20"/>
+              </w:rPr>
+            </w:pPr>
+            <w:r>
+              <w:rPr>
+                <w:rFonts w:asciiTheme="majorHAnsi" w:hAnsiTheme="majorHAnsi" w:cstheme="majorHAnsi"/>
+                <w:sz w:val="20"/>
+                <w:szCs w:val="20"/>
+              </w:rPr>
+              <w:t>return max</w:t>
+            </w:r>
+          </w:p>
+        </w:tc>
+        <w:tc>
+          <w:tcPr>
+            <w:tcW w:w="2152" w:type="dxa"/>
+          </w:tcPr>
+          <w:p>
+            <w:pPr>
+              <w:rPr>
+                <w:rFonts w:asciiTheme="majorHAnsi" w:hAnsiTheme="majorHAnsi" w:cstheme="majorHAnsi"/>
+                <w:sz w:val="20"/>
+                <w:szCs w:val="20"/>
+              </w:rPr>
+            </w:pPr>
+            <w:proofErr w:type="spellStart"/>
+            <w:r>
+              <w:rPr>
+                <w:rFonts w:asciiTheme="majorHAnsi" w:hAnsiTheme="majorHAnsi" w:cstheme="majorHAnsi"/>
+                <w:sz w:val="20"/>
+                <w:szCs w:val="20"/>
+              </w:rPr>
+              <w:t>i</w:t>
+            </w:r>
+            <w:proofErr w:type="spellEnd"/>
+            <w:r>
+              <w:rPr>
+                <w:rFonts w:asciiTheme="majorHAnsi" w:hAnsiTheme="majorHAnsi" w:cstheme="majorHAnsi"/>
+                <w:sz w:val="20"/>
+                <w:szCs w:val="20"/>
+              </w:rPr>
+              <w:t xml:space="preserve"> &lt;= right</w:t>
+            </w:r>
+          </w:p>
+          <w:p>
+            <w:pPr>
+              <w:rPr>
+                <w:rFonts w:asciiTheme="majorHAnsi" w:hAnsiTheme="majorHAnsi" w:cstheme="majorHAnsi"/>
+                <w:sz w:val="20"/>
+                <w:szCs w:val="20"/>
+              </w:rPr>
+            </w:pPr>
+            <w:r>
+              <w:rPr>
+                <w:rFonts w:asciiTheme="majorHAnsi" w:hAnsiTheme="majorHAnsi" w:cstheme="majorHAnsi"/>
+                <w:sz w:val="20"/>
+                <w:szCs w:val="20"/>
+              </w:rPr>
+              <w:t>if()</w:t>
+            </w:r>
+          </w:p>
+          <w:p>
+            <w:pPr>
+              <w:rPr>
+                <w:rFonts w:asciiTheme="majorHAnsi" w:hAnsiTheme="majorHAnsi" w:cstheme="majorHAnsi"/>
+                <w:sz w:val="20"/>
+                <w:szCs w:val="20"/>
+              </w:rPr>
+            </w:pPr>
+            <w:r>
+              <w:rPr>
+                <w:rFonts w:asciiTheme="majorHAnsi" w:hAnsiTheme="majorHAnsi" w:cstheme="majorHAnsi"/>
+                <w:sz w:val="20"/>
+                <w:szCs w:val="20"/>
+              </w:rPr>
+              <w:t>max =</w:t>
+            </w:r>
+          </w:p>
+          <w:p>
+            <w:pPr>
+              <w:rPr>
+                <w:rFonts w:asciiTheme="majorHAnsi" w:hAnsiTheme="majorHAnsi" w:cstheme="majorHAnsi"/>
+                <w:sz w:val="20"/>
+                <w:szCs w:val="20"/>
+              </w:rPr>
+            </w:pPr>
+            <w:r>
+              <w:rPr>
+                <w:rFonts w:asciiTheme="majorHAnsi" w:hAnsiTheme="majorHAnsi" w:cstheme="majorHAnsi"/>
+                <w:sz w:val="20"/>
+                <w:szCs w:val="20"/>
+              </w:rPr>
+              <w:t>index =</w:t>
+            </w:r>
+          </w:p>
+          <w:p>
+            <w:pPr>
+              <w:rPr>
+                <w:rFonts w:asciiTheme="majorHAnsi" w:hAnsiTheme="majorHAnsi" w:cstheme="majorHAnsi"/>
+                <w:sz w:val="20"/>
+                <w:szCs w:val="20"/>
+              </w:rPr>
+            </w:pPr>
+            <w:proofErr w:type="spellStart"/>
+            <w:r>
+              <w:rPr>
+                <w:rFonts w:asciiTheme="majorHAnsi" w:hAnsiTheme="majorHAnsi" w:cstheme="majorHAnsi"/>
+                <w:sz w:val="20"/>
+                <w:szCs w:val="20"/>
+              </w:rPr>
+              <w:t>i</w:t>
+            </w:r>
+            <w:proofErr w:type="spellEnd"/>
+            <w:r>
+              <w:rPr>
+                <w:rFonts w:asciiTheme="majorHAnsi" w:hAnsiTheme="majorHAnsi" w:cstheme="majorHAnsi"/>
+                <w:sz w:val="20"/>
+                <w:szCs w:val="20"/>
+              </w:rPr>
+              <w:t>++</w:t>
+            </w:r>
+          </w:p>
+          <w:p>
+            <w:pPr>
+              <w:rPr>
+                <w:rFonts w:asciiTheme="majorHAnsi" w:hAnsiTheme="majorHAnsi" w:cstheme="majorHAnsi"/>
+                <w:sz w:val="20"/>
+                <w:szCs w:val="20"/>
+              </w:rPr>
+            </w:pPr>
+          </w:p>
+        </w:tc>
+      </w:tr>
+      <w:tr>
+        <w:trPr>
+          <w:trHeight w:val="251"/>
+        </w:trPr>
+        <w:tc>
+          <w:tcPr>
+            <w:tcW w:w="1713" w:type="dxa"/>
+          </w:tcPr>
+          <w:p>
+            <w:pPr>
+              <w:rPr>
+                <w:rFonts w:asciiTheme="majorHAnsi" w:hAnsiTheme="majorHAnsi" w:cstheme="majorHAnsi"/>
+                <w:sz w:val="20"/>
+                <w:szCs w:val="20"/>
+              </w:rPr>
+            </w:pPr>
+            <w:r>
+              <w:rPr>
+                <w:rFonts w:asciiTheme="majorHAnsi" w:hAnsiTheme="majorHAnsi" w:cstheme="majorHAnsi"/>
+                <w:sz w:val="20"/>
+                <w:szCs w:val="20"/>
+              </w:rPr>
+              <w:t>7</w:t>
+            </w:r>
+            <w:r>
+              <w:rPr>
+                <w:rFonts w:asciiTheme="majorHAnsi" w:hAnsiTheme="majorHAnsi" w:cstheme="majorHAnsi"/>
+                <w:sz w:val="20"/>
+                <w:szCs w:val="20"/>
+              </w:rPr>
+              <w:t xml:space="preserve"> instructions     +</w:t>
+            </w:r>
+          </w:p>
+        </w:tc>
+        <w:tc>
+          <w:tcPr>
+            <w:tcW w:w="2152" w:type="dxa"/>
+          </w:tcPr>
+          <w:p>
+            <w:pPr>
+              <w:rPr>
+                <w:rFonts w:asciiTheme="majorHAnsi" w:hAnsiTheme="majorHAnsi" w:cstheme="majorHAnsi"/>
+                <w:sz w:val="20"/>
+                <w:szCs w:val="20"/>
+              </w:rPr>
+            </w:pPr>
+            <w:r>
+              <w:rPr>
+                <w:rFonts w:asciiTheme="majorHAnsi" w:hAnsiTheme="majorHAnsi" w:cstheme="majorHAnsi"/>
+                <w:sz w:val="20"/>
+                <w:szCs w:val="20"/>
+              </w:rPr>
+              <w:t>5</w:t>
+            </w:r>
+            <w:r>
+              <w:rPr>
+                <w:rFonts w:asciiTheme="majorHAnsi" w:hAnsiTheme="majorHAnsi" w:cstheme="majorHAnsi"/>
+                <w:sz w:val="20"/>
+                <w:szCs w:val="20"/>
+              </w:rPr>
+              <w:t>*(right</w:t>
+            </w:r>
+            <w:r>
+              <w:rPr>
+                <w:rFonts w:asciiTheme="majorHAnsi" w:hAnsiTheme="majorHAnsi" w:cstheme="majorHAnsi"/>
+                <w:sz w:val="20"/>
+                <w:szCs w:val="20"/>
+              </w:rPr>
+              <w:t xml:space="preserve"> + 1 </w:t>
+            </w:r>
+            <w:r>
+              <w:rPr>
+                <w:rFonts w:asciiTheme="majorHAnsi" w:hAnsiTheme="majorHAnsi" w:cstheme="majorHAnsi"/>
+                <w:sz w:val="20"/>
+                <w:szCs w:val="20"/>
+              </w:rPr>
+              <w:t xml:space="preserve"> – left)</w:t>
+            </w:r>
+          </w:p>
+        </w:tc>
+      </w:tr>
+    </w:tbl>
+    <w:p>
+      <w:pPr>
+        <w:rPr>
+          <w:b/>
+          <w:bCs/>
+        </w:rPr>
+      </w:pPr>
+      <w:r>
+        <w:rPr>
+          <w:b/>
+          <w:bCs/>
+        </w:rPr>
+        <w:t xml:space="preserve">= </w:t>
+      </w:r>
+    </w:p>
+    <w:p>
+      <w:pPr>
+        <w:pStyle w:val="Heading1"/>
+      </w:pPr>
+      <w:r>
+        <w:lastRenderedPageBreak/>
+        <w:t>Best Case/Worst Case/Average Case</w:t>
+      </w:r>
+    </w:p>
+    <w:p/>
+    <w:p>
+      <w:pPr>
+        <w:rPr>
+          <w:b/>
+          <w:bCs/>
+        </w:rPr>
+      </w:pPr>
+    </w:p>
+    <w:p>
+      <w:pPr>
+        <w:rPr>
+          <w:rFonts w:asciiTheme="majorHAnsi" w:hAnsiTheme="majorHAnsi" w:cstheme="majorHAnsi"/>
+          <w:sz w:val="22"/>
+          <w:szCs w:val="22"/>
+        </w:rPr>
+      </w:pPr>
+      <w:r>
+        <w:rPr>
+          <w:rFonts w:asciiTheme="majorHAnsi" w:hAnsiTheme="majorHAnsi" w:cstheme="majorHAnsi"/>
+          <w:sz w:val="22"/>
+          <w:szCs w:val="22"/>
+        </w:rPr>
+        <w:t xml:space="preserve">The best-case scenario is when </w:t>
+      </w:r>
+      <w:bookmarkStart w:id="0" w:name="_GoBack"/>
+      <w:bookmarkEnd w:id="0"/>
     </w:p>
     <w:sectPr>
       <w:headerReference w:type="default" r:id="rId6"/>

</xml_diff>